<commit_message>
lab 6 jegyzőkönyv done
</commit_message>
<xml_diff>
--- a/labor_6_jegyzokonyv.docx
+++ b/labor_6_jegyzokonyv.docx
@@ -322,13 +322,8 @@
         <w:t>nem lineáris</w:t>
       </w:r>
       <w:r>
-        <w:t xml:space="preserve">, viszont ettől nem kell rögtön pánikba esnünk. A dióda működése egyszerű, az egyik irányba vezet, a másik irányba „nem” vezet. Természetesen egy </w:t>
-      </w:r>
-      <w:proofErr w:type="spellStart"/>
-      <w:r>
-        <w:t>ici</w:t>
-      </w:r>
-      <w:proofErr w:type="spellEnd"/>
+        <w:t>, viszont ettől nem kell rögtön pánikba esnünk. A dióda működése egyszerű, az egyik irányba vezet, a másik irányba „nem” vezet. Természetesen egy ici</w:t>
+      </w:r>
       <w:r>
         <w:t>-</w:t>
       </w:r>
@@ -420,7 +415,7 @@
           <w:noProof/>
         </w:rPr>
         <w:drawing>
-          <wp:anchor distT="0" distB="0" distL="114300" distR="114300" simplePos="0" relativeHeight="251678720" behindDoc="0" locked="0" layoutInCell="1" allowOverlap="1" wp14:anchorId="36DEFB29" wp14:editId="23562C76">
+          <wp:anchor distT="0" distB="0" distL="114300" distR="114300" simplePos="0" relativeHeight="251678720" behindDoc="0" locked="0" layoutInCell="1" allowOverlap="1" wp14:anchorId="36DEFB29" wp14:editId="1A79C3D6">
             <wp:simplePos x="0" y="0"/>
             <wp:positionH relativeFrom="margin">
               <wp:align>right</wp:align>
@@ -527,21 +522,12 @@
       <w:r>
         <w:t xml:space="preserve"> azaz </w:t>
       </w:r>
-      <w:proofErr w:type="spellStart"/>
       <w:r>
         <w:rPr>
           <w:b/>
           <w:bCs/>
         </w:rPr>
-        <w:t>emitter</w:t>
-      </w:r>
-      <w:proofErr w:type="spellEnd"/>
-      <w:r>
-        <w:rPr>
-          <w:b/>
-          <w:bCs/>
-        </w:rPr>
-        <w:t xml:space="preserve"> </w:t>
+        <w:t xml:space="preserve">emitter </w:t>
       </w:r>
       <w:r>
         <w:t xml:space="preserve">láb felé folyik, és ennek a folyásnak a nagyságát irányítja a </w:t>
@@ -1151,6 +1137,185 @@
     </w:p>
     <w:p>
       <w:pPr>
+        <w:ind w:firstLine="0"/>
+        <w:jc w:val="center"/>
+      </w:pPr>
+      <w:r>
+        <w:drawing>
+          <wp:inline distT="0" distB="0" distL="0" distR="0" wp14:anchorId="4B1D06EF" wp14:editId="339FD525">
+            <wp:extent cx="5685013" cy="2385267"/>
+            <wp:effectExtent l="0" t="0" r="0" b="0"/>
+            <wp:docPr id="1896357188" name="Kép 1" descr="A képen szöveg, szám, képernyőkép, Betűtípus látható&#10;&#10;Automatikusan generált leírás"/>
+            <wp:cNvGraphicFramePr>
+              <a:graphicFrameLocks xmlns:a="http://schemas.openxmlformats.org/drawingml/2006/main" noChangeAspect="1"/>
+            </wp:cNvGraphicFramePr>
+            <a:graphic xmlns:a="http://schemas.openxmlformats.org/drawingml/2006/main">
+              <a:graphicData uri="http://schemas.openxmlformats.org/drawingml/2006/picture">
+                <pic:pic xmlns:pic="http://schemas.openxmlformats.org/drawingml/2006/picture">
+                  <pic:nvPicPr>
+                    <pic:cNvPr id="1896357188" name="Kép 1" descr="A képen szöveg, szám, képernyőkép, Betűtípus látható&#10;&#10;Automatikusan generált leírás"/>
+                    <pic:cNvPicPr/>
+                  </pic:nvPicPr>
+                  <pic:blipFill>
+                    <a:blip r:embed="rId10"/>
+                    <a:stretch>
+                      <a:fillRect/>
+                    </a:stretch>
+                  </pic:blipFill>
+                  <pic:spPr>
+                    <a:xfrm>
+                      <a:off x="0" y="0"/>
+                      <a:ext cx="5685013" cy="2385267"/>
+                    </a:xfrm>
+                    <a:prstGeom prst="rect">
+                      <a:avLst/>
+                    </a:prstGeom>
+                  </pic:spPr>
+                </pic:pic>
+              </a:graphicData>
+            </a:graphic>
+          </wp:inline>
+        </w:drawing>
+      </w:r>
+    </w:p>
+    <w:p>
+      <w:pPr>
+        <w:ind w:firstLine="0"/>
+        <w:jc w:val="center"/>
+      </w:pPr>
+      <w:r>
+        <w:lastRenderedPageBreak/>
+        <w:drawing>
+          <wp:inline distT="0" distB="0" distL="0" distR="0" wp14:anchorId="5EC2B242" wp14:editId="7177E071">
+            <wp:extent cx="3115734" cy="2649899"/>
+            <wp:effectExtent l="0" t="0" r="8890" b="0"/>
+            <wp:docPr id="46274872" name="Kép 1" descr="A képen szöveg, diagram, sor, szám látható&#10;&#10;Automatikusan generált leírás"/>
+            <wp:cNvGraphicFramePr>
+              <a:graphicFrameLocks xmlns:a="http://schemas.openxmlformats.org/drawingml/2006/main" noChangeAspect="1"/>
+            </wp:cNvGraphicFramePr>
+            <a:graphic xmlns:a="http://schemas.openxmlformats.org/drawingml/2006/main">
+              <a:graphicData uri="http://schemas.openxmlformats.org/drawingml/2006/picture">
+                <pic:pic xmlns:pic="http://schemas.openxmlformats.org/drawingml/2006/picture">
+                  <pic:nvPicPr>
+                    <pic:cNvPr id="46274872" name="Kép 1" descr="A képen szöveg, diagram, sor, szám látható&#10;&#10;Automatikusan generált leírás"/>
+                    <pic:cNvPicPr/>
+                  </pic:nvPicPr>
+                  <pic:blipFill>
+                    <a:blip r:embed="rId11">
+                      <a:extLst>
+                        <a:ext uri="{28A0092B-C50C-407E-A947-70E740481C1C}">
+                          <a14:useLocalDpi xmlns:a14="http://schemas.microsoft.com/office/drawing/2010/main" val="0"/>
+                        </a:ext>
+                      </a:extLst>
+                    </a:blip>
+                    <a:stretch>
+                      <a:fillRect/>
+                    </a:stretch>
+                  </pic:blipFill>
+                  <pic:spPr>
+                    <a:xfrm>
+                      <a:off x="0" y="0"/>
+                      <a:ext cx="3150423" cy="2679401"/>
+                    </a:xfrm>
+                    <a:prstGeom prst="rect">
+                      <a:avLst/>
+                    </a:prstGeom>
+                  </pic:spPr>
+                </pic:pic>
+              </a:graphicData>
+            </a:graphic>
+          </wp:inline>
+        </w:drawing>
+      </w:r>
+    </w:p>
+    <w:p>
+      <w:pPr>
+        <w:ind w:firstLine="0"/>
+        <w:jc w:val="center"/>
+      </w:pPr>
+      <w:r>
+        <w:drawing>
+          <wp:inline distT="0" distB="0" distL="0" distR="0" wp14:anchorId="323339E2" wp14:editId="44EEAE53">
+            <wp:extent cx="3115733" cy="2591696"/>
+            <wp:effectExtent l="0" t="0" r="8890" b="0"/>
+            <wp:docPr id="1144149438" name="Kép 1" descr="A képen szöveg, diagram, sor, Diagram látható&#10;&#10;Automatikusan generált leírás"/>
+            <wp:cNvGraphicFramePr>
+              <a:graphicFrameLocks xmlns:a="http://schemas.openxmlformats.org/drawingml/2006/main" noChangeAspect="1"/>
+            </wp:cNvGraphicFramePr>
+            <a:graphic xmlns:a="http://schemas.openxmlformats.org/drawingml/2006/main">
+              <a:graphicData uri="http://schemas.openxmlformats.org/drawingml/2006/picture">
+                <pic:pic xmlns:pic="http://schemas.openxmlformats.org/drawingml/2006/picture">
+                  <pic:nvPicPr>
+                    <pic:cNvPr id="1144149438" name="Kép 1" descr="A képen szöveg, diagram, sor, Diagram látható&#10;&#10;Automatikusan generált leírás"/>
+                    <pic:cNvPicPr/>
+                  </pic:nvPicPr>
+                  <pic:blipFill>
+                    <a:blip r:embed="rId12"/>
+                    <a:stretch>
+                      <a:fillRect/>
+                    </a:stretch>
+                  </pic:blipFill>
+                  <pic:spPr>
+                    <a:xfrm>
+                      <a:off x="0" y="0"/>
+                      <a:ext cx="3142508" cy="2613967"/>
+                    </a:xfrm>
+                    <a:prstGeom prst="rect">
+                      <a:avLst/>
+                    </a:prstGeom>
+                  </pic:spPr>
+                </pic:pic>
+              </a:graphicData>
+            </a:graphic>
+          </wp:inline>
+        </w:drawing>
+      </w:r>
+    </w:p>
+    <w:p>
+      <w:pPr>
+        <w:ind w:firstLine="0"/>
+        <w:jc w:val="center"/>
+      </w:pPr>
+      <w:r>
+        <w:drawing>
+          <wp:inline distT="0" distB="0" distL="0" distR="0" wp14:anchorId="17356FB3" wp14:editId="1CE13419">
+            <wp:extent cx="3242310" cy="2655964"/>
+            <wp:effectExtent l="0" t="0" r="0" b="0"/>
+            <wp:docPr id="209279049" name="Kép 1" descr="A képen szöveg, szám, diagram, sor látható&#10;&#10;Automatikusan generált leírás"/>
+            <wp:cNvGraphicFramePr>
+              <a:graphicFrameLocks xmlns:a="http://schemas.openxmlformats.org/drawingml/2006/main" noChangeAspect="1"/>
+            </wp:cNvGraphicFramePr>
+            <a:graphic xmlns:a="http://schemas.openxmlformats.org/drawingml/2006/main">
+              <a:graphicData uri="http://schemas.openxmlformats.org/drawingml/2006/picture">
+                <pic:pic xmlns:pic="http://schemas.openxmlformats.org/drawingml/2006/picture">
+                  <pic:nvPicPr>
+                    <pic:cNvPr id="209279049" name="Kép 1" descr="A képen szöveg, szám, diagram, sor látható&#10;&#10;Automatikusan generált leírás"/>
+                    <pic:cNvPicPr/>
+                  </pic:nvPicPr>
+                  <pic:blipFill>
+                    <a:blip r:embed="rId13"/>
+                    <a:stretch>
+                      <a:fillRect/>
+                    </a:stretch>
+                  </pic:blipFill>
+                  <pic:spPr>
+                    <a:xfrm>
+                      <a:off x="0" y="0"/>
+                      <a:ext cx="3257389" cy="2668316"/>
+                    </a:xfrm>
+                    <a:prstGeom prst="rect">
+                      <a:avLst/>
+                    </a:prstGeom>
+                  </pic:spPr>
+                </pic:pic>
+              </a:graphicData>
+            </a:graphic>
+          </wp:inline>
+        </w:drawing>
+      </w:r>
+    </w:p>
+    <w:p>
+      <w:pPr>
         <w:pStyle w:val="Feladatcm"/>
       </w:pPr>
       <w:r>
@@ -1188,21 +1353,204 @@
         <w:rPr>
           <w:rFonts w:eastAsiaTheme="minorEastAsia"/>
         </w:rPr>
-        <w:t xml:space="preserve">-os </w:t>
-      </w:r>
-      <w:proofErr w:type="spellStart"/>
-      <w:r>
+        <w:t>-os emitter ellenállásnál!</w:t>
+      </w:r>
+    </w:p>
+    <w:p>
+      <w:pPr>
+        <w:ind w:firstLine="0"/>
+        <w:jc w:val="center"/>
         <w:rPr>
           <w:rFonts w:eastAsiaTheme="minorEastAsia"/>
         </w:rPr>
-        <w:t>emitter</w:t>
-      </w:r>
-      <w:proofErr w:type="spellEnd"/>
+      </w:pPr>
       <w:r>
         <w:rPr>
           <w:rFonts w:eastAsiaTheme="minorEastAsia"/>
         </w:rPr>
-        <w:t xml:space="preserve"> ellenállásnál!</w:t>
+        <w:drawing>
+          <wp:inline distT="0" distB="0" distL="0" distR="0" wp14:anchorId="25581432" wp14:editId="3F0B7C62">
+            <wp:extent cx="5303980" cy="2370025"/>
+            <wp:effectExtent l="0" t="0" r="0" b="0"/>
+            <wp:docPr id="338183480" name="Kép 1" descr="A képen szöveg, képernyőkép, szám, Betűtípus látható&#10;&#10;Automatikusan generált leírás"/>
+            <wp:cNvGraphicFramePr>
+              <a:graphicFrameLocks xmlns:a="http://schemas.openxmlformats.org/drawingml/2006/main" noChangeAspect="1"/>
+            </wp:cNvGraphicFramePr>
+            <a:graphic xmlns:a="http://schemas.openxmlformats.org/drawingml/2006/main">
+              <a:graphicData uri="http://schemas.openxmlformats.org/drawingml/2006/picture">
+                <pic:pic xmlns:pic="http://schemas.openxmlformats.org/drawingml/2006/picture">
+                  <pic:nvPicPr>
+                    <pic:cNvPr id="338183480" name="Kép 1" descr="A képen szöveg, képernyőkép, szám, Betűtípus látható&#10;&#10;Automatikusan generált leírás"/>
+                    <pic:cNvPicPr/>
+                  </pic:nvPicPr>
+                  <pic:blipFill>
+                    <a:blip r:embed="rId14"/>
+                    <a:stretch>
+                      <a:fillRect/>
+                    </a:stretch>
+                  </pic:blipFill>
+                  <pic:spPr>
+                    <a:xfrm>
+                      <a:off x="0" y="0"/>
+                      <a:ext cx="5303980" cy="2370025"/>
+                    </a:xfrm>
+                    <a:prstGeom prst="rect">
+                      <a:avLst/>
+                    </a:prstGeom>
+                  </pic:spPr>
+                </pic:pic>
+              </a:graphicData>
+            </a:graphic>
+          </wp:inline>
+        </w:drawing>
+      </w:r>
+    </w:p>
+    <w:p>
+      <w:pPr>
+        <w:ind w:firstLine="0"/>
+        <w:jc w:val="center"/>
+        <w:rPr>
+          <w:rFonts w:eastAsiaTheme="minorEastAsia"/>
+        </w:rPr>
+      </w:pPr>
+      <w:r>
+        <w:rPr>
+          <w:rFonts w:eastAsiaTheme="minorEastAsia"/>
+        </w:rPr>
+        <w:drawing>
+          <wp:inline distT="0" distB="0" distL="0" distR="0" wp14:anchorId="67B4C04B" wp14:editId="1D744D15">
+            <wp:extent cx="3024928" cy="2532566"/>
+            <wp:effectExtent l="0" t="0" r="4445" b="1270"/>
+            <wp:docPr id="371333415" name="Kép 1" descr="A képen szöveg, diagram, képernyőkép, szám látható&#10;&#10;Automatikusan generált leírás"/>
+            <wp:cNvGraphicFramePr>
+              <a:graphicFrameLocks xmlns:a="http://schemas.openxmlformats.org/drawingml/2006/main" noChangeAspect="1"/>
+            </wp:cNvGraphicFramePr>
+            <a:graphic xmlns:a="http://schemas.openxmlformats.org/drawingml/2006/main">
+              <a:graphicData uri="http://schemas.openxmlformats.org/drawingml/2006/picture">
+                <pic:pic xmlns:pic="http://schemas.openxmlformats.org/drawingml/2006/picture">
+                  <pic:nvPicPr>
+                    <pic:cNvPr id="371333415" name="Kép 1" descr="A képen szöveg, diagram, képernyőkép, szám látható&#10;&#10;Automatikusan generált leírás"/>
+                    <pic:cNvPicPr/>
+                  </pic:nvPicPr>
+                  <pic:blipFill>
+                    <a:blip r:embed="rId15"/>
+                    <a:stretch>
+                      <a:fillRect/>
+                    </a:stretch>
+                  </pic:blipFill>
+                  <pic:spPr>
+                    <a:xfrm>
+                      <a:off x="0" y="0"/>
+                      <a:ext cx="3054864" cy="2557630"/>
+                    </a:xfrm>
+                    <a:prstGeom prst="rect">
+                      <a:avLst/>
+                    </a:prstGeom>
+                  </pic:spPr>
+                </pic:pic>
+              </a:graphicData>
+            </a:graphic>
+          </wp:inline>
+        </w:drawing>
+      </w:r>
+    </w:p>
+    <w:p>
+      <w:pPr>
+        <w:ind w:firstLine="0"/>
+        <w:jc w:val="center"/>
+        <w:rPr>
+          <w:rFonts w:eastAsiaTheme="minorEastAsia"/>
+        </w:rPr>
+      </w:pPr>
+      <w:r>
+        <w:rPr>
+          <w:rFonts w:eastAsiaTheme="minorEastAsia"/>
+        </w:rPr>
+        <w:drawing>
+          <wp:inline distT="0" distB="0" distL="0" distR="0" wp14:anchorId="5BCEA8FD" wp14:editId="3B249A97">
+            <wp:extent cx="3262159" cy="2709333"/>
+            <wp:effectExtent l="0" t="0" r="0" b="0"/>
+            <wp:docPr id="1910867505" name="Kép 1" descr="A képen szöveg, diagram, sor, szám látható&#10;&#10;Automatikusan generált leírás"/>
+            <wp:cNvGraphicFramePr>
+              <a:graphicFrameLocks xmlns:a="http://schemas.openxmlformats.org/drawingml/2006/main" noChangeAspect="1"/>
+            </wp:cNvGraphicFramePr>
+            <a:graphic xmlns:a="http://schemas.openxmlformats.org/drawingml/2006/main">
+              <a:graphicData uri="http://schemas.openxmlformats.org/drawingml/2006/picture">
+                <pic:pic xmlns:pic="http://schemas.openxmlformats.org/drawingml/2006/picture">
+                  <pic:nvPicPr>
+                    <pic:cNvPr id="1910867505" name="Kép 1" descr="A képen szöveg, diagram, sor, szám látható&#10;&#10;Automatikusan generált leírás"/>
+                    <pic:cNvPicPr/>
+                  </pic:nvPicPr>
+                  <pic:blipFill>
+                    <a:blip r:embed="rId16"/>
+                    <a:stretch>
+                      <a:fillRect/>
+                    </a:stretch>
+                  </pic:blipFill>
+                  <pic:spPr>
+                    <a:xfrm>
+                      <a:off x="0" y="0"/>
+                      <a:ext cx="3277612" cy="2722167"/>
+                    </a:xfrm>
+                    <a:prstGeom prst="rect">
+                      <a:avLst/>
+                    </a:prstGeom>
+                  </pic:spPr>
+                </pic:pic>
+              </a:graphicData>
+            </a:graphic>
+          </wp:inline>
+        </w:drawing>
+      </w:r>
+    </w:p>
+    <w:p>
+      <w:pPr>
+        <w:ind w:firstLine="0"/>
+        <w:jc w:val="center"/>
+        <w:rPr>
+          <w:rFonts w:eastAsiaTheme="minorEastAsia"/>
+        </w:rPr>
+      </w:pPr>
+      <w:r>
+        <w:rPr>
+          <w:rFonts w:eastAsiaTheme="minorEastAsia"/>
+        </w:rPr>
+        <w:lastRenderedPageBreak/>
+        <w:drawing>
+          <wp:inline distT="0" distB="0" distL="0" distR="0" wp14:anchorId="31334491" wp14:editId="742857D6">
+            <wp:extent cx="3429000" cy="2808893"/>
+            <wp:effectExtent l="0" t="0" r="0" b="0"/>
+            <wp:docPr id="222249830" name="Kép 1" descr="A képen szöveg, szám, diagram, sor látható&#10;&#10;Automatikusan generált leírás"/>
+            <wp:cNvGraphicFramePr>
+              <a:graphicFrameLocks xmlns:a="http://schemas.openxmlformats.org/drawingml/2006/main" noChangeAspect="1"/>
+            </wp:cNvGraphicFramePr>
+            <a:graphic xmlns:a="http://schemas.openxmlformats.org/drawingml/2006/main">
+              <a:graphicData uri="http://schemas.openxmlformats.org/drawingml/2006/picture">
+                <pic:pic xmlns:pic="http://schemas.openxmlformats.org/drawingml/2006/picture">
+                  <pic:nvPicPr>
+                    <pic:cNvPr id="222249830" name="Kép 1" descr="A képen szöveg, szám, diagram, sor látható&#10;&#10;Automatikusan generált leírás"/>
+                    <pic:cNvPicPr/>
+                  </pic:nvPicPr>
+                  <pic:blipFill>
+                    <a:blip r:embed="rId17"/>
+                    <a:stretch>
+                      <a:fillRect/>
+                    </a:stretch>
+                  </pic:blipFill>
+                  <pic:spPr>
+                    <a:xfrm>
+                      <a:off x="0" y="0"/>
+                      <a:ext cx="3437473" cy="2815834"/>
+                    </a:xfrm>
+                    <a:prstGeom prst="rect">
+                      <a:avLst/>
+                    </a:prstGeom>
+                  </pic:spPr>
+                </pic:pic>
+              </a:graphicData>
+            </a:graphic>
+          </wp:inline>
+        </w:drawing>
       </w:r>
     </w:p>
     <w:p>
@@ -1363,7 +1711,7 @@
                     <pic:cNvPicPr/>
                   </pic:nvPicPr>
                   <pic:blipFill>
-                    <a:blip r:embed="rId10"/>
+                    <a:blip r:embed="rId18"/>
                     <a:stretch>
                       <a:fillRect/>
                     </a:stretch>
@@ -1383,12 +1731,2091 @@
           </wp:inline>
         </w:drawing>
       </w:r>
+    </w:p>
+    <w:p>
+      <w:pPr>
+        <w:rPr>
+          <w:lang w:eastAsia="en-GB"/>
+        </w:rPr>
+      </w:pPr>
+      <w:r>
+        <w:rPr>
+          <w:lang w:eastAsia="en-GB"/>
+        </w:rPr>
+        <w:t>Általános érvényesség a feladatokra az ábrákra, hogy CH2 a bementi jelünk, CH1 a kimenti (erősített) erősített jelünk.</w:t>
+      </w:r>
+    </w:p>
+    <w:p>
+      <w:pPr>
+        <w:pStyle w:val="Kiemel"/>
+        <w:rPr>
+          <w:lang w:eastAsia="en-GB"/>
+        </w:rPr>
+      </w:pPr>
+      <m:oMath>
+        <m:r>
+          <m:rPr>
+            <m:sty m:val="bi"/>
+          </m:rPr>
+          <w:rPr>
+            <w:rFonts w:ascii="Cambria Math" w:hAnsi="Cambria Math"/>
+            <w:lang w:eastAsia="en-GB"/>
+          </w:rPr>
+          <w:lastRenderedPageBreak/>
+          <m:t>0</m:t>
+        </m:r>
+        <m:r>
+          <m:rPr>
+            <m:sty m:val="b"/>
+          </m:rPr>
+          <w:rPr>
+            <w:rFonts w:ascii="Cambria Math" w:hAnsi="Cambria Math"/>
+            <w:lang w:eastAsia="en-GB"/>
+          </w:rPr>
+          <m:t>Ω</m:t>
+        </m:r>
+      </m:oMath>
+      <w:r>
+        <w:rPr>
+          <w:rFonts w:eastAsiaTheme="minorEastAsia"/>
+          <w:lang w:eastAsia="en-GB"/>
+        </w:rPr>
+        <w:t>-s emitterrel</w:t>
+      </w:r>
+    </w:p>
+    <w:p>
+      <w:pPr>
+        <w:ind w:firstLine="0"/>
+        <w:jc w:val="center"/>
+        <w:rPr>
+          <w:rFonts w:eastAsiaTheme="minorEastAsia"/>
+          <w:lang w:eastAsia="en-GB"/>
+        </w:rPr>
+      </w:pPr>
+      <w:r>
+        <w:rPr>
+          <w:rFonts w:eastAsiaTheme="minorEastAsia"/>
+          <w:lang w:eastAsia="en-GB"/>
+        </w:rPr>
+        <w:drawing>
+          <wp:inline distT="0" distB="0" distL="0" distR="0" wp14:anchorId="28CE5972" wp14:editId="5EE88D18">
+            <wp:extent cx="3643275" cy="2997200"/>
+            <wp:effectExtent l="0" t="0" r="0" b="0"/>
+            <wp:docPr id="713723392" name="Kép 1" descr="A képen szöveg, sor, szám, diagram látható&#10;&#10;Automatikusan generált leírás"/>
+            <wp:cNvGraphicFramePr>
+              <a:graphicFrameLocks xmlns:a="http://schemas.openxmlformats.org/drawingml/2006/main" noChangeAspect="1"/>
+            </wp:cNvGraphicFramePr>
+            <a:graphic xmlns:a="http://schemas.openxmlformats.org/drawingml/2006/main">
+              <a:graphicData uri="http://schemas.openxmlformats.org/drawingml/2006/picture">
+                <pic:pic xmlns:pic="http://schemas.openxmlformats.org/drawingml/2006/picture">
+                  <pic:nvPicPr>
+                    <pic:cNvPr id="713723392" name="Kép 1" descr="A képen szöveg, sor, szám, diagram látható&#10;&#10;Automatikusan generált leírás"/>
+                    <pic:cNvPicPr/>
+                  </pic:nvPicPr>
+                  <pic:blipFill>
+                    <a:blip r:embed="rId19"/>
+                    <a:stretch>
+                      <a:fillRect/>
+                    </a:stretch>
+                  </pic:blipFill>
+                  <pic:spPr>
+                    <a:xfrm>
+                      <a:off x="0" y="0"/>
+                      <a:ext cx="3653297" cy="3005445"/>
+                    </a:xfrm>
+                    <a:prstGeom prst="rect">
+                      <a:avLst/>
+                    </a:prstGeom>
+                  </pic:spPr>
+                </pic:pic>
+              </a:graphicData>
+            </a:graphic>
+          </wp:inline>
+        </w:drawing>
+      </w:r>
+    </w:p>
+    <w:p>
+      <w:pPr>
+        <w:rPr>
+          <w:lang w:eastAsia="en-GB"/>
+        </w:rPr>
+      </w:pPr>
+      <w:r>
+        <w:rPr>
+          <w:lang w:eastAsia="en-GB"/>
+        </w:rPr>
+        <w:t>Az ábrából látszik, hogy az amplitúdó és az erősítés mértéke között a kapcsolat lineáris.</w:t>
+      </w:r>
+    </w:p>
+    <w:p>
+      <w:pPr>
+        <w:ind w:firstLine="0"/>
+        <w:jc w:val="center"/>
+        <w:rPr>
+          <w:rFonts w:eastAsiaTheme="minorEastAsia"/>
+          <w:lang w:eastAsia="en-GB"/>
+        </w:rPr>
+      </w:pPr>
       <w:r>
         <w:rPr>
           <w:rFonts w:eastAsiaTheme="minorEastAsia"/>
           <w:noProof/>
           <w:lang w:eastAsia="en-GB"/>
         </w:rPr>
+        <w:drawing>
+          <wp:inline distT="0" distB="0" distL="0" distR="0" wp14:anchorId="37552D71" wp14:editId="53BF43DF">
+            <wp:extent cx="4429638" cy="3505200"/>
+            <wp:effectExtent l="0" t="0" r="9525" b="0"/>
+            <wp:docPr id="1576285052" name="Kép 1"/>
+            <wp:cNvGraphicFramePr>
+              <a:graphicFrameLocks xmlns:a="http://schemas.openxmlformats.org/drawingml/2006/main" noChangeAspect="1"/>
+            </wp:cNvGraphicFramePr>
+            <a:graphic xmlns:a="http://schemas.openxmlformats.org/drawingml/2006/main">
+              <a:graphicData uri="http://schemas.openxmlformats.org/drawingml/2006/picture">
+                <pic:pic xmlns:pic="http://schemas.openxmlformats.org/drawingml/2006/picture">
+                  <pic:nvPicPr>
+                    <pic:cNvPr id="0" name="Picture 1"/>
+                    <pic:cNvPicPr>
+                      <a:picLocks noChangeAspect="1" noChangeArrowheads="1"/>
+                    </pic:cNvPicPr>
+                  </pic:nvPicPr>
+                  <pic:blipFill>
+                    <a:blip r:embed="rId20">
+                      <a:extLst>
+                        <a:ext uri="{28A0092B-C50C-407E-A947-70E740481C1C}">
+                          <a14:useLocalDpi xmlns:a14="http://schemas.microsoft.com/office/drawing/2010/main" val="0"/>
+                        </a:ext>
+                      </a:extLst>
+                    </a:blip>
+                    <a:srcRect/>
+                    <a:stretch>
+                      <a:fillRect/>
+                    </a:stretch>
+                  </pic:blipFill>
+                  <pic:spPr bwMode="auto">
+                    <a:xfrm>
+                      <a:off x="0" y="0"/>
+                      <a:ext cx="4440244" cy="3513593"/>
+                    </a:xfrm>
+                    <a:prstGeom prst="rect">
+                      <a:avLst/>
+                    </a:prstGeom>
+                    <a:noFill/>
+                    <a:ln>
+                      <a:noFill/>
+                    </a:ln>
+                  </pic:spPr>
+                </pic:pic>
+              </a:graphicData>
+            </a:graphic>
+          </wp:inline>
+        </w:drawing>
+      </w:r>
+    </w:p>
+    <w:p>
+      <w:pPr>
+        <w:rPr>
+          <w:rFonts w:eastAsiaTheme="minorEastAsia"/>
+          <w:iCs/>
+          <w:lang w:eastAsia="en-GB"/>
+        </w:rPr>
+      </w:pPr>
+      <w:r>
+        <w:rPr>
+          <w:lang w:eastAsia="en-GB"/>
+        </w:rPr>
+        <w:t xml:space="preserve">CH1: </w:t>
+      </w:r>
+      <m:oMath>
+        <m:r>
+          <w:rPr>
+            <w:rFonts w:ascii="Cambria Math" w:hAnsi="Cambria Math"/>
+            <w:lang w:eastAsia="en-GB"/>
+          </w:rPr>
+          <m:t>AC</m:t>
+        </m:r>
+      </m:oMath>
+      <w:r>
+        <w:rPr>
+          <w:lang w:eastAsia="en-GB"/>
+        </w:rPr>
+        <w:t xml:space="preserve">, </w:t>
+      </w:r>
+      <m:oMath>
+        <m:r>
+          <m:rPr>
+            <m:sty m:val="p"/>
+          </m:rPr>
+          <w:rPr>
+            <w:rFonts w:ascii="Cambria Math" w:hAnsi="Cambria Math"/>
+            <w:lang w:eastAsia="en-GB"/>
+          </w:rPr>
+          <m:t xml:space="preserve">1 </m:t>
+        </m:r>
+        <m:r>
+          <w:rPr>
+            <w:rFonts w:ascii="Cambria Math" w:hAnsi="Cambria Math"/>
+            <w:lang w:eastAsia="en-GB"/>
+          </w:rPr>
+          <m:t>V</m:t>
+        </m:r>
+        <m:r>
+          <m:rPr>
+            <m:sty m:val="p"/>
+          </m:rPr>
+          <w:rPr>
+            <w:rFonts w:ascii="Cambria Math" w:hAnsi="Cambria Math"/>
+            <w:lang w:eastAsia="en-GB"/>
+          </w:rPr>
+          <m:t>/</m:t>
+        </m:r>
+        <m:r>
+          <w:rPr>
+            <w:rFonts w:ascii="Cambria Math" w:hAnsi="Cambria Math"/>
+            <w:lang w:eastAsia="en-GB"/>
+          </w:rPr>
+          <m:t>div</m:t>
+        </m:r>
+      </m:oMath>
+      <w:r>
+        <w:rPr>
+          <w:lang w:eastAsia="en-GB"/>
+        </w:rPr>
+        <w:t xml:space="preserve">, </w:t>
+      </w:r>
+      <m:oMath>
+        <m:r>
+          <m:rPr>
+            <m:sty m:val="p"/>
+          </m:rPr>
+          <w:rPr>
+            <w:rFonts w:ascii="Cambria Math" w:hAnsi="Cambria Math"/>
+            <w:lang w:eastAsia="en-GB"/>
+          </w:rPr>
+          <m:t>250</m:t>
+        </m:r>
+        <m:r>
+          <w:rPr>
+            <w:rFonts w:ascii="Cambria Math" w:hAnsi="Cambria Math"/>
+            <w:lang w:eastAsia="en-GB"/>
+          </w:rPr>
+          <m:t>μs</m:t>
+        </m:r>
+        <m:r>
+          <m:rPr>
+            <m:sty m:val="p"/>
+          </m:rPr>
+          <w:rPr>
+            <w:rFonts w:ascii="Cambria Math" w:hAnsi="Cambria Math"/>
+            <w:lang w:eastAsia="en-GB"/>
+          </w:rPr>
+          <m:t>/</m:t>
+        </m:r>
+        <m:r>
+          <w:rPr>
+            <w:rFonts w:ascii="Cambria Math" w:hAnsi="Cambria Math"/>
+            <w:lang w:eastAsia="en-GB"/>
+          </w:rPr>
+          <m:t>div</m:t>
+        </m:r>
+      </m:oMath>
+    </w:p>
+    <w:p>
+      <w:pPr>
+        <w:rPr>
+          <w:rFonts w:eastAsiaTheme="minorEastAsia"/>
+          <w:iCs/>
+          <w:lang w:eastAsia="en-GB"/>
+        </w:rPr>
+      </w:pPr>
+      <w:r>
+        <w:rPr>
+          <w:lang w:eastAsia="en-GB"/>
+        </w:rPr>
+        <w:t>CH</w:t>
+      </w:r>
+      <w:r>
+        <w:rPr>
+          <w:lang w:eastAsia="en-GB"/>
+        </w:rPr>
+        <w:t>2</w:t>
+      </w:r>
+      <w:r>
+        <w:rPr>
+          <w:lang w:eastAsia="en-GB"/>
+        </w:rPr>
+        <w:t xml:space="preserve">: </w:t>
+      </w:r>
+      <m:oMath>
+        <m:r>
+          <w:rPr>
+            <w:rFonts w:ascii="Cambria Math" w:hAnsi="Cambria Math"/>
+            <w:lang w:eastAsia="en-GB"/>
+          </w:rPr>
+          <m:t>AC</m:t>
+        </m:r>
+      </m:oMath>
+      <w:r>
+        <w:rPr>
+          <w:lang w:eastAsia="en-GB"/>
+        </w:rPr>
+        <w:t xml:space="preserve">, </w:t>
+      </w:r>
+      <m:oMath>
+        <m:r>
+          <m:rPr>
+            <m:sty m:val="p"/>
+          </m:rPr>
+          <w:rPr>
+            <w:rFonts w:ascii="Cambria Math" w:hAnsi="Cambria Math"/>
+            <w:lang w:eastAsia="en-GB"/>
+          </w:rPr>
+          <m:t>1</m:t>
+        </m:r>
+        <m:r>
+          <m:rPr>
+            <m:sty m:val="p"/>
+          </m:rPr>
+          <w:rPr>
+            <w:rFonts w:ascii="Cambria Math" w:hAnsi="Cambria Math"/>
+            <w:lang w:eastAsia="en-GB"/>
+          </w:rPr>
+          <m:t>0</m:t>
+        </m:r>
+        <m:r>
+          <m:rPr>
+            <m:sty m:val="p"/>
+          </m:rPr>
+          <w:rPr>
+            <w:rFonts w:ascii="Cambria Math" w:hAnsi="Cambria Math"/>
+            <w:lang w:eastAsia="en-GB"/>
+          </w:rPr>
+          <m:t xml:space="preserve"> </m:t>
+        </m:r>
+        <m:r>
+          <m:rPr>
+            <m:sty m:val="p"/>
+          </m:rPr>
+          <w:rPr>
+            <w:rFonts w:ascii="Cambria Math" w:hAnsi="Cambria Math"/>
+            <w:lang w:eastAsia="en-GB"/>
+          </w:rPr>
+          <m:t>m</m:t>
+        </m:r>
+        <m:r>
+          <w:rPr>
+            <w:rFonts w:ascii="Cambria Math" w:hAnsi="Cambria Math"/>
+            <w:lang w:eastAsia="en-GB"/>
+          </w:rPr>
+          <m:t>V</m:t>
+        </m:r>
+        <m:r>
+          <m:rPr>
+            <m:sty m:val="p"/>
+          </m:rPr>
+          <w:rPr>
+            <w:rFonts w:ascii="Cambria Math" w:hAnsi="Cambria Math"/>
+            <w:lang w:eastAsia="en-GB"/>
+          </w:rPr>
+          <m:t>/</m:t>
+        </m:r>
+        <m:r>
+          <w:rPr>
+            <w:rFonts w:ascii="Cambria Math" w:hAnsi="Cambria Math"/>
+            <w:lang w:eastAsia="en-GB"/>
+          </w:rPr>
+          <m:t>div</m:t>
+        </m:r>
+      </m:oMath>
+      <w:r>
+        <w:rPr>
+          <w:lang w:eastAsia="en-GB"/>
+        </w:rPr>
+        <w:t xml:space="preserve">, </w:t>
+      </w:r>
+      <m:oMath>
+        <m:r>
+          <m:rPr>
+            <m:sty m:val="p"/>
+          </m:rPr>
+          <w:rPr>
+            <w:rFonts w:ascii="Cambria Math" w:hAnsi="Cambria Math"/>
+            <w:lang w:eastAsia="en-GB"/>
+          </w:rPr>
+          <m:t>250</m:t>
+        </m:r>
+        <m:r>
+          <w:rPr>
+            <w:rFonts w:ascii="Cambria Math" w:hAnsi="Cambria Math"/>
+            <w:lang w:eastAsia="en-GB"/>
+          </w:rPr>
+          <m:t>μs</m:t>
+        </m:r>
+        <m:r>
+          <m:rPr>
+            <m:sty m:val="p"/>
+          </m:rPr>
+          <w:rPr>
+            <w:rFonts w:ascii="Cambria Math" w:hAnsi="Cambria Math"/>
+            <w:lang w:eastAsia="en-GB"/>
+          </w:rPr>
+          <m:t>/</m:t>
+        </m:r>
+        <m:r>
+          <w:rPr>
+            <w:rFonts w:ascii="Cambria Math" w:hAnsi="Cambria Math"/>
+            <w:lang w:eastAsia="en-GB"/>
+          </w:rPr>
+          <m:t>div</m:t>
+        </m:r>
+      </m:oMath>
+    </w:p>
+    <w:p>
+      <w:pPr>
+        <w:ind w:firstLine="0"/>
+        <w:jc w:val="center"/>
+        <w:rPr>
+          <w:lang w:eastAsia="en-GB"/>
+        </w:rPr>
+      </w:pPr>
+      <w:r>
+        <w:rPr>
+          <w:rFonts w:eastAsiaTheme="minorEastAsia"/>
+          <w:iCs/>
+          <w:noProof/>
+          <w:lang w:eastAsia="en-GB"/>
+        </w:rPr>
+        <w:lastRenderedPageBreak/>
+        <w:drawing>
+          <wp:inline distT="0" distB="0" distL="0" distR="0" wp14:anchorId="7B2C0AC0" wp14:editId="107D8991">
+            <wp:extent cx="4470943" cy="3530600"/>
+            <wp:effectExtent l="0" t="0" r="6350" b="0"/>
+            <wp:docPr id="76562993" name="Kép 2"/>
+            <wp:cNvGraphicFramePr>
+              <a:graphicFrameLocks xmlns:a="http://schemas.openxmlformats.org/drawingml/2006/main" noChangeAspect="1"/>
+            </wp:cNvGraphicFramePr>
+            <a:graphic xmlns:a="http://schemas.openxmlformats.org/drawingml/2006/main">
+              <a:graphicData uri="http://schemas.openxmlformats.org/drawingml/2006/picture">
+                <pic:pic xmlns:pic="http://schemas.openxmlformats.org/drawingml/2006/picture">
+                  <pic:nvPicPr>
+                    <pic:cNvPr id="0" name="Picture 2"/>
+                    <pic:cNvPicPr>
+                      <a:picLocks noChangeAspect="1" noChangeArrowheads="1"/>
+                    </pic:cNvPicPr>
+                  </pic:nvPicPr>
+                  <pic:blipFill>
+                    <a:blip r:embed="rId21">
+                      <a:extLst>
+                        <a:ext uri="{28A0092B-C50C-407E-A947-70E740481C1C}">
+                          <a14:useLocalDpi xmlns:a14="http://schemas.microsoft.com/office/drawing/2010/main" val="0"/>
+                        </a:ext>
+                      </a:extLst>
+                    </a:blip>
+                    <a:srcRect/>
+                    <a:stretch>
+                      <a:fillRect/>
+                    </a:stretch>
+                  </pic:blipFill>
+                  <pic:spPr bwMode="auto">
+                    <a:xfrm>
+                      <a:off x="0" y="0"/>
+                      <a:ext cx="4503160" cy="3556041"/>
+                    </a:xfrm>
+                    <a:prstGeom prst="rect">
+                      <a:avLst/>
+                    </a:prstGeom>
+                    <a:noFill/>
+                    <a:ln>
+                      <a:noFill/>
+                    </a:ln>
+                  </pic:spPr>
+                </pic:pic>
+              </a:graphicData>
+            </a:graphic>
+          </wp:inline>
+        </w:drawing>
+      </w:r>
+    </w:p>
+    <w:p>
+      <w:pPr>
+        <w:rPr>
+          <w:rFonts w:eastAsiaTheme="minorEastAsia"/>
+          <w:iCs/>
+          <w:lang w:eastAsia="en-GB"/>
+        </w:rPr>
+      </w:pPr>
+      <w:r>
+        <w:rPr>
+          <w:lang w:eastAsia="en-GB"/>
+        </w:rPr>
+        <w:t xml:space="preserve">CH1: </w:t>
+      </w:r>
+      <m:oMath>
+        <m:r>
+          <w:rPr>
+            <w:rFonts w:ascii="Cambria Math" w:hAnsi="Cambria Math"/>
+            <w:lang w:eastAsia="en-GB"/>
+          </w:rPr>
+          <m:t>AC</m:t>
+        </m:r>
+      </m:oMath>
+      <w:r>
+        <w:rPr>
+          <w:lang w:eastAsia="en-GB"/>
+        </w:rPr>
+        <w:t xml:space="preserve">, </w:t>
+      </w:r>
+      <m:oMath>
+        <m:r>
+          <m:rPr>
+            <m:sty m:val="p"/>
+          </m:rPr>
+          <w:rPr>
+            <w:rFonts w:ascii="Cambria Math" w:hAnsi="Cambria Math"/>
+            <w:lang w:eastAsia="en-GB"/>
+          </w:rPr>
+          <m:t xml:space="preserve">1 </m:t>
+        </m:r>
+        <m:r>
+          <w:rPr>
+            <w:rFonts w:ascii="Cambria Math" w:hAnsi="Cambria Math"/>
+            <w:lang w:eastAsia="en-GB"/>
+          </w:rPr>
+          <m:t>V</m:t>
+        </m:r>
+        <m:r>
+          <m:rPr>
+            <m:sty m:val="p"/>
+          </m:rPr>
+          <w:rPr>
+            <w:rFonts w:ascii="Cambria Math" w:hAnsi="Cambria Math"/>
+            <w:lang w:eastAsia="en-GB"/>
+          </w:rPr>
+          <m:t>/</m:t>
+        </m:r>
+        <m:r>
+          <w:rPr>
+            <w:rFonts w:ascii="Cambria Math" w:hAnsi="Cambria Math"/>
+            <w:lang w:eastAsia="en-GB"/>
+          </w:rPr>
+          <m:t>div</m:t>
+        </m:r>
+      </m:oMath>
+      <w:r>
+        <w:rPr>
+          <w:lang w:eastAsia="en-GB"/>
+        </w:rPr>
+        <w:t xml:space="preserve">, </w:t>
+      </w:r>
+      <m:oMath>
+        <m:r>
+          <m:rPr>
+            <m:sty m:val="p"/>
+          </m:rPr>
+          <w:rPr>
+            <w:rFonts w:ascii="Cambria Math" w:hAnsi="Cambria Math"/>
+            <w:lang w:eastAsia="en-GB"/>
+          </w:rPr>
+          <m:t>250</m:t>
+        </m:r>
+        <m:r>
+          <w:rPr>
+            <w:rFonts w:ascii="Cambria Math" w:hAnsi="Cambria Math"/>
+            <w:lang w:eastAsia="en-GB"/>
+          </w:rPr>
+          <m:t>μs</m:t>
+        </m:r>
+        <m:r>
+          <m:rPr>
+            <m:sty m:val="p"/>
+          </m:rPr>
+          <w:rPr>
+            <w:rFonts w:ascii="Cambria Math" w:hAnsi="Cambria Math"/>
+            <w:lang w:eastAsia="en-GB"/>
+          </w:rPr>
+          <m:t>/</m:t>
+        </m:r>
+        <m:r>
+          <w:rPr>
+            <w:rFonts w:ascii="Cambria Math" w:hAnsi="Cambria Math"/>
+            <w:lang w:eastAsia="en-GB"/>
+          </w:rPr>
+          <m:t>div</m:t>
+        </m:r>
+      </m:oMath>
+    </w:p>
+    <w:p>
+      <w:pPr>
+        <w:rPr>
+          <w:rFonts w:eastAsiaTheme="minorEastAsia"/>
+          <w:iCs/>
+          <w:lang w:eastAsia="en-GB"/>
+        </w:rPr>
+      </w:pPr>
+      <w:r>
+        <w:rPr>
+          <w:lang w:eastAsia="en-GB"/>
+        </w:rPr>
+        <w:t xml:space="preserve">CH2: </w:t>
+      </w:r>
+      <m:oMath>
+        <m:r>
+          <w:rPr>
+            <w:rFonts w:ascii="Cambria Math" w:hAnsi="Cambria Math"/>
+            <w:lang w:eastAsia="en-GB"/>
+          </w:rPr>
+          <m:t>AC</m:t>
+        </m:r>
+      </m:oMath>
+      <w:r>
+        <w:rPr>
+          <w:lang w:eastAsia="en-GB"/>
+        </w:rPr>
+        <w:t xml:space="preserve">, </w:t>
+      </w:r>
+      <m:oMath>
+        <m:r>
+          <m:rPr>
+            <m:sty m:val="p"/>
+          </m:rPr>
+          <w:rPr>
+            <w:rFonts w:ascii="Cambria Math" w:hAnsi="Cambria Math"/>
+            <w:lang w:eastAsia="en-GB"/>
+          </w:rPr>
+          <m:t>2</m:t>
+        </m:r>
+        <m:r>
+          <m:rPr>
+            <m:sty m:val="p"/>
+          </m:rPr>
+          <w:rPr>
+            <w:rFonts w:ascii="Cambria Math" w:hAnsi="Cambria Math"/>
+            <w:lang w:eastAsia="en-GB"/>
+          </w:rPr>
+          <m:t>0 m</m:t>
+        </m:r>
+        <m:r>
+          <w:rPr>
+            <w:rFonts w:ascii="Cambria Math" w:hAnsi="Cambria Math"/>
+            <w:lang w:eastAsia="en-GB"/>
+          </w:rPr>
+          <m:t>V</m:t>
+        </m:r>
+        <m:r>
+          <m:rPr>
+            <m:sty m:val="p"/>
+          </m:rPr>
+          <w:rPr>
+            <w:rFonts w:ascii="Cambria Math" w:hAnsi="Cambria Math"/>
+            <w:lang w:eastAsia="en-GB"/>
+          </w:rPr>
+          <m:t>/</m:t>
+        </m:r>
+        <m:r>
+          <w:rPr>
+            <w:rFonts w:ascii="Cambria Math" w:hAnsi="Cambria Math"/>
+            <w:lang w:eastAsia="en-GB"/>
+          </w:rPr>
+          <m:t>div</m:t>
+        </m:r>
+      </m:oMath>
+      <w:r>
+        <w:rPr>
+          <w:lang w:eastAsia="en-GB"/>
+        </w:rPr>
+        <w:t xml:space="preserve">, </w:t>
+      </w:r>
+      <m:oMath>
+        <m:r>
+          <m:rPr>
+            <m:sty m:val="p"/>
+          </m:rPr>
+          <w:rPr>
+            <w:rFonts w:ascii="Cambria Math" w:hAnsi="Cambria Math"/>
+            <w:lang w:eastAsia="en-GB"/>
+          </w:rPr>
+          <m:t>250</m:t>
+        </m:r>
+        <m:r>
+          <w:rPr>
+            <w:rFonts w:ascii="Cambria Math" w:hAnsi="Cambria Math"/>
+            <w:lang w:eastAsia="en-GB"/>
+          </w:rPr>
+          <m:t>μs</m:t>
+        </m:r>
+        <m:r>
+          <m:rPr>
+            <m:sty m:val="p"/>
+          </m:rPr>
+          <w:rPr>
+            <w:rFonts w:ascii="Cambria Math" w:hAnsi="Cambria Math"/>
+            <w:lang w:eastAsia="en-GB"/>
+          </w:rPr>
+          <m:t>/</m:t>
+        </m:r>
+        <m:r>
+          <w:rPr>
+            <w:rFonts w:ascii="Cambria Math" w:hAnsi="Cambria Math"/>
+            <w:lang w:eastAsia="en-GB"/>
+          </w:rPr>
+          <m:t>div</m:t>
+        </m:r>
+      </m:oMath>
+    </w:p>
+    <w:p>
+      <w:pPr>
+        <w:ind w:firstLine="0"/>
+        <w:jc w:val="center"/>
+        <w:rPr>
+          <w:rFonts w:eastAsiaTheme="minorEastAsia"/>
+          <w:iCs/>
+          <w:lang w:eastAsia="en-GB"/>
+        </w:rPr>
+      </w:pPr>
+      <w:r>
+        <w:rPr>
+          <w:rFonts w:eastAsiaTheme="minorEastAsia"/>
+          <w:iCs/>
+          <w:noProof/>
+          <w:lang w:eastAsia="en-GB"/>
+        </w:rPr>
+        <w:drawing>
+          <wp:inline distT="0" distB="0" distL="0" distR="0" wp14:anchorId="728C734A" wp14:editId="3E19F4AC">
+            <wp:extent cx="4580467" cy="3645708"/>
+            <wp:effectExtent l="0" t="0" r="0" b="0"/>
+            <wp:docPr id="240451483" name="Kép 3"/>
+            <wp:cNvGraphicFramePr>
+              <a:graphicFrameLocks xmlns:a="http://schemas.openxmlformats.org/drawingml/2006/main" noChangeAspect="1"/>
+            </wp:cNvGraphicFramePr>
+            <a:graphic xmlns:a="http://schemas.openxmlformats.org/drawingml/2006/main">
+              <a:graphicData uri="http://schemas.openxmlformats.org/drawingml/2006/picture">
+                <pic:pic xmlns:pic="http://schemas.openxmlformats.org/drawingml/2006/picture">
+                  <pic:nvPicPr>
+                    <pic:cNvPr id="0" name="Picture 3"/>
+                    <pic:cNvPicPr>
+                      <a:picLocks noChangeAspect="1" noChangeArrowheads="1"/>
+                    </pic:cNvPicPr>
+                  </pic:nvPicPr>
+                  <pic:blipFill>
+                    <a:blip r:embed="rId22">
+                      <a:extLst>
+                        <a:ext uri="{28A0092B-C50C-407E-A947-70E740481C1C}">
+                          <a14:useLocalDpi xmlns:a14="http://schemas.microsoft.com/office/drawing/2010/main" val="0"/>
+                        </a:ext>
+                      </a:extLst>
+                    </a:blip>
+                    <a:srcRect/>
+                    <a:stretch>
+                      <a:fillRect/>
+                    </a:stretch>
+                  </pic:blipFill>
+                  <pic:spPr bwMode="auto">
+                    <a:xfrm>
+                      <a:off x="0" y="0"/>
+                      <a:ext cx="4594513" cy="3656888"/>
+                    </a:xfrm>
+                    <a:prstGeom prst="rect">
+                      <a:avLst/>
+                    </a:prstGeom>
+                    <a:noFill/>
+                    <a:ln>
+                      <a:noFill/>
+                    </a:ln>
+                  </pic:spPr>
+                </pic:pic>
+              </a:graphicData>
+            </a:graphic>
+          </wp:inline>
+        </w:drawing>
+      </w:r>
+    </w:p>
+    <w:p>
+      <w:pPr>
+        <w:rPr>
+          <w:rFonts w:eastAsiaTheme="minorEastAsia"/>
+          <w:iCs/>
+          <w:lang w:eastAsia="en-GB"/>
+        </w:rPr>
+      </w:pPr>
+      <w:r>
+        <w:rPr>
+          <w:lang w:eastAsia="en-GB"/>
+        </w:rPr>
+        <w:t xml:space="preserve">CH1: </w:t>
+      </w:r>
+      <m:oMath>
+        <m:r>
+          <w:rPr>
+            <w:rFonts w:ascii="Cambria Math" w:hAnsi="Cambria Math"/>
+            <w:lang w:eastAsia="en-GB"/>
+          </w:rPr>
+          <m:t>AC</m:t>
+        </m:r>
+      </m:oMath>
+      <w:r>
+        <w:rPr>
+          <w:lang w:eastAsia="en-GB"/>
+        </w:rPr>
+        <w:t xml:space="preserve">, </w:t>
+      </w:r>
+      <m:oMath>
+        <m:r>
+          <m:rPr>
+            <m:sty m:val="p"/>
+          </m:rPr>
+          <w:rPr>
+            <w:rFonts w:ascii="Cambria Math" w:hAnsi="Cambria Math"/>
+            <w:lang w:eastAsia="en-GB"/>
+          </w:rPr>
+          <m:t>500</m:t>
+        </m:r>
+        <m:r>
+          <m:rPr>
+            <m:sty m:val="p"/>
+          </m:rPr>
+          <w:rPr>
+            <w:rFonts w:ascii="Cambria Math" w:hAnsi="Cambria Math"/>
+            <w:lang w:eastAsia="en-GB"/>
+          </w:rPr>
+          <m:t xml:space="preserve"> </m:t>
+        </m:r>
+        <m:r>
+          <m:rPr>
+            <m:sty m:val="p"/>
+          </m:rPr>
+          <w:rPr>
+            <w:rFonts w:ascii="Cambria Math" w:hAnsi="Cambria Math"/>
+            <w:lang w:eastAsia="en-GB"/>
+          </w:rPr>
+          <m:t>m</m:t>
+        </m:r>
+        <m:r>
+          <w:rPr>
+            <w:rFonts w:ascii="Cambria Math" w:hAnsi="Cambria Math"/>
+            <w:lang w:eastAsia="en-GB"/>
+          </w:rPr>
+          <m:t>V</m:t>
+        </m:r>
+        <m:r>
+          <m:rPr>
+            <m:sty m:val="p"/>
+          </m:rPr>
+          <w:rPr>
+            <w:rFonts w:ascii="Cambria Math" w:hAnsi="Cambria Math"/>
+            <w:lang w:eastAsia="en-GB"/>
+          </w:rPr>
+          <m:t>/</m:t>
+        </m:r>
+        <m:r>
+          <w:rPr>
+            <w:rFonts w:ascii="Cambria Math" w:hAnsi="Cambria Math"/>
+            <w:lang w:eastAsia="en-GB"/>
+          </w:rPr>
+          <m:t>div</m:t>
+        </m:r>
+      </m:oMath>
+      <w:r>
+        <w:rPr>
+          <w:lang w:eastAsia="en-GB"/>
+        </w:rPr>
+        <w:t xml:space="preserve">, </w:t>
+      </w:r>
+      <m:oMath>
+        <m:r>
+          <m:rPr>
+            <m:sty m:val="p"/>
+          </m:rPr>
+          <w:rPr>
+            <w:rFonts w:ascii="Cambria Math" w:hAnsi="Cambria Math"/>
+            <w:lang w:eastAsia="en-GB"/>
+          </w:rPr>
+          <m:t>250</m:t>
+        </m:r>
+        <m:r>
+          <w:rPr>
+            <w:rFonts w:ascii="Cambria Math" w:hAnsi="Cambria Math"/>
+            <w:lang w:eastAsia="en-GB"/>
+          </w:rPr>
+          <m:t>μs</m:t>
+        </m:r>
+        <m:r>
+          <m:rPr>
+            <m:sty m:val="p"/>
+          </m:rPr>
+          <w:rPr>
+            <w:rFonts w:ascii="Cambria Math" w:hAnsi="Cambria Math"/>
+            <w:lang w:eastAsia="en-GB"/>
+          </w:rPr>
+          <m:t>/</m:t>
+        </m:r>
+        <m:r>
+          <w:rPr>
+            <w:rFonts w:ascii="Cambria Math" w:hAnsi="Cambria Math"/>
+            <w:lang w:eastAsia="en-GB"/>
+          </w:rPr>
+          <m:t>div</m:t>
+        </m:r>
+      </m:oMath>
+    </w:p>
+    <w:p>
+      <w:pPr>
+        <w:rPr>
+          <w:rFonts w:eastAsiaTheme="minorEastAsia"/>
+          <w:iCs/>
+          <w:lang w:eastAsia="en-GB"/>
+        </w:rPr>
+      </w:pPr>
+      <w:r>
+        <w:rPr>
+          <w:lang w:eastAsia="en-GB"/>
+        </w:rPr>
+        <w:t xml:space="preserve">CH2: </w:t>
+      </w:r>
+      <m:oMath>
+        <m:r>
+          <w:rPr>
+            <w:rFonts w:ascii="Cambria Math" w:hAnsi="Cambria Math"/>
+            <w:lang w:eastAsia="en-GB"/>
+          </w:rPr>
+          <m:t>AC</m:t>
+        </m:r>
+      </m:oMath>
+      <w:r>
+        <w:rPr>
+          <w:lang w:eastAsia="en-GB"/>
+        </w:rPr>
+        <w:t xml:space="preserve">, </w:t>
+      </w:r>
+      <m:oMath>
+        <m:r>
+          <m:rPr>
+            <m:sty m:val="p"/>
+          </m:rPr>
+          <w:rPr>
+            <w:rFonts w:ascii="Cambria Math" w:hAnsi="Cambria Math"/>
+            <w:lang w:eastAsia="en-GB"/>
+          </w:rPr>
+          <m:t>10 m</m:t>
+        </m:r>
+        <m:r>
+          <w:rPr>
+            <w:rFonts w:ascii="Cambria Math" w:hAnsi="Cambria Math"/>
+            <w:lang w:eastAsia="en-GB"/>
+          </w:rPr>
+          <m:t>V</m:t>
+        </m:r>
+        <m:r>
+          <m:rPr>
+            <m:sty m:val="p"/>
+          </m:rPr>
+          <w:rPr>
+            <w:rFonts w:ascii="Cambria Math" w:hAnsi="Cambria Math"/>
+            <w:lang w:eastAsia="en-GB"/>
+          </w:rPr>
+          <m:t>/</m:t>
+        </m:r>
+        <m:r>
+          <w:rPr>
+            <w:rFonts w:ascii="Cambria Math" w:hAnsi="Cambria Math"/>
+            <w:lang w:eastAsia="en-GB"/>
+          </w:rPr>
+          <m:t>div</m:t>
+        </m:r>
+      </m:oMath>
+      <w:r>
+        <w:rPr>
+          <w:lang w:eastAsia="en-GB"/>
+        </w:rPr>
+        <w:t xml:space="preserve">, </w:t>
+      </w:r>
+      <m:oMath>
+        <m:r>
+          <m:rPr>
+            <m:sty m:val="p"/>
+          </m:rPr>
+          <w:rPr>
+            <w:rFonts w:ascii="Cambria Math" w:hAnsi="Cambria Math"/>
+            <w:lang w:eastAsia="en-GB"/>
+          </w:rPr>
+          <m:t>250</m:t>
+        </m:r>
+        <m:r>
+          <w:rPr>
+            <w:rFonts w:ascii="Cambria Math" w:hAnsi="Cambria Math"/>
+            <w:lang w:eastAsia="en-GB"/>
+          </w:rPr>
+          <m:t>μs</m:t>
+        </m:r>
+        <m:r>
+          <m:rPr>
+            <m:sty m:val="p"/>
+          </m:rPr>
+          <w:rPr>
+            <w:rFonts w:ascii="Cambria Math" w:hAnsi="Cambria Math"/>
+            <w:lang w:eastAsia="en-GB"/>
+          </w:rPr>
+          <m:t>/</m:t>
+        </m:r>
+        <m:r>
+          <w:rPr>
+            <w:rFonts w:ascii="Cambria Math" w:hAnsi="Cambria Math"/>
+            <w:lang w:eastAsia="en-GB"/>
+          </w:rPr>
+          <m:t>div</m:t>
+        </m:r>
+      </m:oMath>
+    </w:p>
+    <w:p>
+      <w:pPr>
+        <w:rPr>
+          <w:rFonts w:eastAsiaTheme="minorEastAsia"/>
+          <w:iCs/>
+          <w:lang w:eastAsia="en-GB"/>
+        </w:rPr>
+      </w:pPr>
+      <w:r>
+        <w:rPr>
+          <w:rFonts w:eastAsiaTheme="minorEastAsia"/>
+          <w:iCs/>
+          <w:lang w:eastAsia="en-GB"/>
+        </w:rPr>
+        <w:t>A fenti ábrákból szépen látszik, hogy ha bemeneti jelünk amplitúdója kisebb, úgy a torzítás mértéke egyre nagyobb lesz.</w:t>
+      </w:r>
+    </w:p>
+    <w:p>
+      <w:pPr>
+        <w:pStyle w:val="Kiemel"/>
+        <w:rPr>
+          <w:rFonts w:eastAsiaTheme="minorEastAsia"/>
+          <w:lang w:eastAsia="en-GB"/>
+        </w:rPr>
+      </w:pPr>
+      <m:oMath>
+        <m:r>
+          <m:rPr>
+            <m:sty m:val="bi"/>
+          </m:rPr>
+          <w:rPr>
+            <w:rFonts w:ascii="Cambria Math" w:hAnsi="Cambria Math"/>
+            <w:lang w:eastAsia="en-GB"/>
+          </w:rPr>
+          <w:lastRenderedPageBreak/>
+          <m:t>56</m:t>
+        </m:r>
+        <m:r>
+          <m:rPr>
+            <m:sty m:val="b"/>
+          </m:rPr>
+          <w:rPr>
+            <w:rFonts w:ascii="Cambria Math" w:hAnsi="Cambria Math"/>
+            <w:lang w:eastAsia="en-GB"/>
+          </w:rPr>
+          <m:t>Ω</m:t>
+        </m:r>
+      </m:oMath>
+      <w:r>
+        <w:rPr>
+          <w:rFonts w:eastAsiaTheme="minorEastAsia"/>
+          <w:lang w:eastAsia="en-GB"/>
+        </w:rPr>
+        <w:t>-s emitter ellenállás mellet</w:t>
+      </w:r>
+    </w:p>
+    <w:p>
+      <w:pPr>
+        <w:ind w:firstLine="0"/>
+        <w:jc w:val="center"/>
+        <w:rPr>
+          <w:lang w:eastAsia="en-GB"/>
+        </w:rPr>
+      </w:pPr>
+      <w:r>
+        <w:rPr>
+          <w:lang w:eastAsia="en-GB"/>
+        </w:rPr>
+        <w:drawing>
+          <wp:inline distT="0" distB="0" distL="0" distR="0" wp14:anchorId="37E62789" wp14:editId="575EFED1">
+            <wp:extent cx="3691467" cy="3025072"/>
+            <wp:effectExtent l="0" t="0" r="4445" b="4445"/>
+            <wp:docPr id="1927421516" name="Kép 1" descr="A képen szöveg, szám, sor, képernyőkép látható&#10;&#10;Automatikusan generált leírás"/>
+            <wp:cNvGraphicFramePr>
+              <a:graphicFrameLocks xmlns:a="http://schemas.openxmlformats.org/drawingml/2006/main" noChangeAspect="1"/>
+            </wp:cNvGraphicFramePr>
+            <a:graphic xmlns:a="http://schemas.openxmlformats.org/drawingml/2006/main">
+              <a:graphicData uri="http://schemas.openxmlformats.org/drawingml/2006/picture">
+                <pic:pic xmlns:pic="http://schemas.openxmlformats.org/drawingml/2006/picture">
+                  <pic:nvPicPr>
+                    <pic:cNvPr id="1927421516" name="Kép 1" descr="A képen szöveg, szám, sor, képernyőkép látható&#10;&#10;Automatikusan generált leírás"/>
+                    <pic:cNvPicPr/>
+                  </pic:nvPicPr>
+                  <pic:blipFill>
+                    <a:blip r:embed="rId23"/>
+                    <a:stretch>
+                      <a:fillRect/>
+                    </a:stretch>
+                  </pic:blipFill>
+                  <pic:spPr>
+                    <a:xfrm>
+                      <a:off x="0" y="0"/>
+                      <a:ext cx="3698486" cy="3030824"/>
+                    </a:xfrm>
+                    <a:prstGeom prst="rect">
+                      <a:avLst/>
+                    </a:prstGeom>
+                  </pic:spPr>
+                </pic:pic>
+              </a:graphicData>
+            </a:graphic>
+          </wp:inline>
+        </w:drawing>
+      </w:r>
+    </w:p>
+    <w:p>
+      <w:pPr>
+        <w:rPr>
+          <w:lang w:eastAsia="en-GB"/>
+        </w:rPr>
+      </w:pPr>
+      <w:r>
+        <w:rPr>
+          <w:lang w:eastAsia="en-GB"/>
+        </w:rPr>
+        <w:t>Emitter ellenállással vizsgálva, változik az erősítés mértéke, ettől eltekintve a fent leírtak igazak maradnak.</w:t>
+      </w:r>
+    </w:p>
+    <w:p>
+      <w:pPr>
+        <w:ind w:firstLine="0"/>
+        <w:jc w:val="center"/>
+        <w:rPr>
+          <w:lang w:eastAsia="en-GB"/>
+        </w:rPr>
+      </w:pPr>
+      <w:r>
+        <w:rPr>
+          <w:noProof/>
+          <w:lang w:eastAsia="en-GB"/>
+        </w:rPr>
+        <w:drawing>
+          <wp:inline distT="0" distB="0" distL="0" distR="0" wp14:anchorId="567CD007" wp14:editId="292ACAFD">
+            <wp:extent cx="4055533" cy="3210911"/>
+            <wp:effectExtent l="0" t="0" r="2540" b="8890"/>
+            <wp:docPr id="917260177" name="Kép 4"/>
+            <wp:cNvGraphicFramePr>
+              <a:graphicFrameLocks xmlns:a="http://schemas.openxmlformats.org/drawingml/2006/main" noChangeAspect="1"/>
+            </wp:cNvGraphicFramePr>
+            <a:graphic xmlns:a="http://schemas.openxmlformats.org/drawingml/2006/main">
+              <a:graphicData uri="http://schemas.openxmlformats.org/drawingml/2006/picture">
+                <pic:pic xmlns:pic="http://schemas.openxmlformats.org/drawingml/2006/picture">
+                  <pic:nvPicPr>
+                    <pic:cNvPr id="0" name="Picture 4"/>
+                    <pic:cNvPicPr>
+                      <a:picLocks noChangeAspect="1" noChangeArrowheads="1"/>
+                    </pic:cNvPicPr>
+                  </pic:nvPicPr>
+                  <pic:blipFill>
+                    <a:blip r:embed="rId24">
+                      <a:extLst>
+                        <a:ext uri="{28A0092B-C50C-407E-A947-70E740481C1C}">
+                          <a14:useLocalDpi xmlns:a14="http://schemas.microsoft.com/office/drawing/2010/main" val="0"/>
+                        </a:ext>
+                      </a:extLst>
+                    </a:blip>
+                    <a:srcRect/>
+                    <a:stretch>
+                      <a:fillRect/>
+                    </a:stretch>
+                  </pic:blipFill>
+                  <pic:spPr bwMode="auto">
+                    <a:xfrm>
+                      <a:off x="0" y="0"/>
+                      <a:ext cx="4061116" cy="3215331"/>
+                    </a:xfrm>
+                    <a:prstGeom prst="rect">
+                      <a:avLst/>
+                    </a:prstGeom>
+                    <a:noFill/>
+                    <a:ln>
+                      <a:noFill/>
+                    </a:ln>
+                  </pic:spPr>
+                </pic:pic>
+              </a:graphicData>
+            </a:graphic>
+          </wp:inline>
+        </w:drawing>
+      </w:r>
+    </w:p>
+    <w:p>
+      <w:pPr>
+        <w:rPr>
+          <w:rFonts w:eastAsiaTheme="minorEastAsia"/>
+          <w:iCs/>
+          <w:lang w:eastAsia="en-GB"/>
+        </w:rPr>
+      </w:pPr>
+      <w:r>
+        <w:rPr>
+          <w:lang w:eastAsia="en-GB"/>
+        </w:rPr>
+        <w:t xml:space="preserve">CH1: </w:t>
+      </w:r>
+      <m:oMath>
+        <m:r>
+          <w:rPr>
+            <w:rFonts w:ascii="Cambria Math" w:hAnsi="Cambria Math"/>
+            <w:lang w:eastAsia="en-GB"/>
+          </w:rPr>
+          <m:t>AC</m:t>
+        </m:r>
+      </m:oMath>
+      <w:r>
+        <w:rPr>
+          <w:lang w:eastAsia="en-GB"/>
+        </w:rPr>
+        <w:t xml:space="preserve">, </w:t>
+      </w:r>
+      <m:oMath>
+        <m:r>
+          <m:rPr>
+            <m:sty m:val="p"/>
+          </m:rPr>
+          <w:rPr>
+            <w:rFonts w:ascii="Cambria Math" w:hAnsi="Cambria Math"/>
+            <w:lang w:eastAsia="en-GB"/>
+          </w:rPr>
+          <m:t>1</m:t>
+        </m:r>
+        <m:r>
+          <m:rPr>
+            <m:sty m:val="p"/>
+          </m:rPr>
+          <w:rPr>
+            <w:rFonts w:ascii="Cambria Math" w:hAnsi="Cambria Math"/>
+            <w:lang w:eastAsia="en-GB"/>
+          </w:rPr>
+          <m:t>00</m:t>
+        </m:r>
+        <m:r>
+          <m:rPr>
+            <m:sty m:val="p"/>
+          </m:rPr>
+          <w:rPr>
+            <w:rFonts w:ascii="Cambria Math" w:hAnsi="Cambria Math"/>
+            <w:lang w:eastAsia="en-GB"/>
+          </w:rPr>
+          <m:t xml:space="preserve"> </m:t>
+        </m:r>
+        <m:r>
+          <w:rPr>
+            <w:rFonts w:ascii="Cambria Math" w:hAnsi="Cambria Math"/>
+            <w:lang w:eastAsia="en-GB"/>
+          </w:rPr>
+          <m:t>V</m:t>
+        </m:r>
+        <m:r>
+          <m:rPr>
+            <m:sty m:val="p"/>
+          </m:rPr>
+          <w:rPr>
+            <w:rFonts w:ascii="Cambria Math" w:hAnsi="Cambria Math"/>
+            <w:lang w:eastAsia="en-GB"/>
+          </w:rPr>
+          <m:t>/</m:t>
+        </m:r>
+        <m:r>
+          <w:rPr>
+            <w:rFonts w:ascii="Cambria Math" w:hAnsi="Cambria Math"/>
+            <w:lang w:eastAsia="en-GB"/>
+          </w:rPr>
+          <m:t>div</m:t>
+        </m:r>
+      </m:oMath>
+      <w:r>
+        <w:rPr>
+          <w:lang w:eastAsia="en-GB"/>
+        </w:rPr>
+        <w:t xml:space="preserve">, </w:t>
+      </w:r>
+      <m:oMath>
+        <m:r>
+          <m:rPr>
+            <m:sty m:val="p"/>
+          </m:rPr>
+          <w:rPr>
+            <w:rFonts w:ascii="Cambria Math" w:hAnsi="Cambria Math"/>
+            <w:lang w:eastAsia="en-GB"/>
+          </w:rPr>
+          <m:t>250</m:t>
+        </m:r>
+        <m:r>
+          <w:rPr>
+            <w:rFonts w:ascii="Cambria Math" w:hAnsi="Cambria Math"/>
+            <w:lang w:eastAsia="en-GB"/>
+          </w:rPr>
+          <m:t>μs</m:t>
+        </m:r>
+        <m:r>
+          <m:rPr>
+            <m:sty m:val="p"/>
+          </m:rPr>
+          <w:rPr>
+            <w:rFonts w:ascii="Cambria Math" w:hAnsi="Cambria Math"/>
+            <w:lang w:eastAsia="en-GB"/>
+          </w:rPr>
+          <m:t>/</m:t>
+        </m:r>
+        <m:r>
+          <w:rPr>
+            <w:rFonts w:ascii="Cambria Math" w:hAnsi="Cambria Math"/>
+            <w:lang w:eastAsia="en-GB"/>
+          </w:rPr>
+          <m:t>div</m:t>
+        </m:r>
+      </m:oMath>
+    </w:p>
+    <w:p>
+      <w:pPr>
+        <w:rPr>
+          <w:rFonts w:eastAsiaTheme="minorEastAsia"/>
+          <w:iCs/>
+          <w:lang w:eastAsia="en-GB"/>
+        </w:rPr>
+      </w:pPr>
+      <w:r>
+        <w:rPr>
+          <w:lang w:eastAsia="en-GB"/>
+        </w:rPr>
+        <w:t xml:space="preserve">CH2: </w:t>
+      </w:r>
+      <m:oMath>
+        <m:r>
+          <w:rPr>
+            <w:rFonts w:ascii="Cambria Math" w:hAnsi="Cambria Math"/>
+            <w:lang w:eastAsia="en-GB"/>
+          </w:rPr>
+          <m:t>AC</m:t>
+        </m:r>
+      </m:oMath>
+      <w:r>
+        <w:rPr>
+          <w:lang w:eastAsia="en-GB"/>
+        </w:rPr>
+        <w:t xml:space="preserve">, </w:t>
+      </w:r>
+      <m:oMath>
+        <m:r>
+          <m:rPr>
+            <m:sty m:val="p"/>
+          </m:rPr>
+          <w:rPr>
+            <w:rFonts w:ascii="Cambria Math" w:hAnsi="Cambria Math"/>
+            <w:lang w:eastAsia="en-GB"/>
+          </w:rPr>
+          <m:t>2</m:t>
+        </m:r>
+        <m:r>
+          <m:rPr>
+            <m:sty m:val="p"/>
+          </m:rPr>
+          <w:rPr>
+            <w:rFonts w:ascii="Cambria Math" w:hAnsi="Cambria Math"/>
+            <w:lang w:eastAsia="en-GB"/>
+          </w:rPr>
+          <m:t>0 m</m:t>
+        </m:r>
+        <m:r>
+          <w:rPr>
+            <w:rFonts w:ascii="Cambria Math" w:hAnsi="Cambria Math"/>
+            <w:lang w:eastAsia="en-GB"/>
+          </w:rPr>
+          <m:t>V</m:t>
+        </m:r>
+        <m:r>
+          <m:rPr>
+            <m:sty m:val="p"/>
+          </m:rPr>
+          <w:rPr>
+            <w:rFonts w:ascii="Cambria Math" w:hAnsi="Cambria Math"/>
+            <w:lang w:eastAsia="en-GB"/>
+          </w:rPr>
+          <m:t>/</m:t>
+        </m:r>
+        <m:r>
+          <w:rPr>
+            <w:rFonts w:ascii="Cambria Math" w:hAnsi="Cambria Math"/>
+            <w:lang w:eastAsia="en-GB"/>
+          </w:rPr>
+          <m:t>div</m:t>
+        </m:r>
+      </m:oMath>
+      <w:r>
+        <w:rPr>
+          <w:lang w:eastAsia="en-GB"/>
+        </w:rPr>
+        <w:t xml:space="preserve">, </w:t>
+      </w:r>
+      <m:oMath>
+        <m:r>
+          <m:rPr>
+            <m:sty m:val="p"/>
+          </m:rPr>
+          <w:rPr>
+            <w:rFonts w:ascii="Cambria Math" w:hAnsi="Cambria Math"/>
+            <w:lang w:eastAsia="en-GB"/>
+          </w:rPr>
+          <m:t>250</m:t>
+        </m:r>
+        <m:r>
+          <w:rPr>
+            <w:rFonts w:ascii="Cambria Math" w:hAnsi="Cambria Math"/>
+            <w:lang w:eastAsia="en-GB"/>
+          </w:rPr>
+          <m:t>μs</m:t>
+        </m:r>
+        <m:r>
+          <m:rPr>
+            <m:sty m:val="p"/>
+          </m:rPr>
+          <w:rPr>
+            <w:rFonts w:ascii="Cambria Math" w:hAnsi="Cambria Math"/>
+            <w:lang w:eastAsia="en-GB"/>
+          </w:rPr>
+          <m:t>/</m:t>
+        </m:r>
+        <m:r>
+          <w:rPr>
+            <w:rFonts w:ascii="Cambria Math" w:hAnsi="Cambria Math"/>
+            <w:lang w:eastAsia="en-GB"/>
+          </w:rPr>
+          <m:t>div</m:t>
+        </m:r>
+      </m:oMath>
+    </w:p>
+    <w:p>
+      <w:pPr>
+        <w:ind w:firstLine="0"/>
+        <w:jc w:val="center"/>
+        <w:rPr>
+          <w:lang w:eastAsia="en-GB"/>
+        </w:rPr>
+      </w:pPr>
+      <w:r>
+        <w:rPr>
+          <w:noProof/>
+          <w:lang w:eastAsia="en-GB"/>
+        </w:rPr>
+        <w:lastRenderedPageBreak/>
+        <w:drawing>
+          <wp:inline distT="0" distB="0" distL="0" distR="0" wp14:anchorId="6736834C" wp14:editId="231B7ED8">
+            <wp:extent cx="4097866" cy="3249409"/>
+            <wp:effectExtent l="0" t="0" r="0" b="8255"/>
+            <wp:docPr id="301381770" name="Kép 5"/>
+            <wp:cNvGraphicFramePr>
+              <a:graphicFrameLocks xmlns:a="http://schemas.openxmlformats.org/drawingml/2006/main" noChangeAspect="1"/>
+            </wp:cNvGraphicFramePr>
+            <a:graphic xmlns:a="http://schemas.openxmlformats.org/drawingml/2006/main">
+              <a:graphicData uri="http://schemas.openxmlformats.org/drawingml/2006/picture">
+                <pic:pic xmlns:pic="http://schemas.openxmlformats.org/drawingml/2006/picture">
+                  <pic:nvPicPr>
+                    <pic:cNvPr id="0" name="Picture 5"/>
+                    <pic:cNvPicPr>
+                      <a:picLocks noChangeAspect="1" noChangeArrowheads="1"/>
+                    </pic:cNvPicPr>
+                  </pic:nvPicPr>
+                  <pic:blipFill>
+                    <a:blip r:embed="rId25">
+                      <a:extLst>
+                        <a:ext uri="{28A0092B-C50C-407E-A947-70E740481C1C}">
+                          <a14:useLocalDpi xmlns:a14="http://schemas.microsoft.com/office/drawing/2010/main" val="0"/>
+                        </a:ext>
+                      </a:extLst>
+                    </a:blip>
+                    <a:srcRect/>
+                    <a:stretch>
+                      <a:fillRect/>
+                    </a:stretch>
+                  </pic:blipFill>
+                  <pic:spPr bwMode="auto">
+                    <a:xfrm>
+                      <a:off x="0" y="0"/>
+                      <a:ext cx="4110571" cy="3259483"/>
+                    </a:xfrm>
+                    <a:prstGeom prst="rect">
+                      <a:avLst/>
+                    </a:prstGeom>
+                    <a:noFill/>
+                    <a:ln>
+                      <a:noFill/>
+                    </a:ln>
+                  </pic:spPr>
+                </pic:pic>
+              </a:graphicData>
+            </a:graphic>
+          </wp:inline>
+        </w:drawing>
+      </w:r>
+    </w:p>
+    <w:p>
+      <w:pPr>
+        <w:rPr>
+          <w:rFonts w:eastAsiaTheme="minorEastAsia"/>
+          <w:iCs/>
+          <w:lang w:eastAsia="en-GB"/>
+        </w:rPr>
+      </w:pPr>
+      <w:r>
+        <w:rPr>
+          <w:lang w:eastAsia="en-GB"/>
+        </w:rPr>
+        <w:t xml:space="preserve">CH1: </w:t>
+      </w:r>
+      <m:oMath>
+        <m:r>
+          <w:rPr>
+            <w:rFonts w:ascii="Cambria Math" w:hAnsi="Cambria Math"/>
+            <w:lang w:eastAsia="en-GB"/>
+          </w:rPr>
+          <m:t>AC</m:t>
+        </m:r>
+      </m:oMath>
+      <w:r>
+        <w:rPr>
+          <w:lang w:eastAsia="en-GB"/>
+        </w:rPr>
+        <w:t xml:space="preserve">, </w:t>
+      </w:r>
+      <m:oMath>
+        <m:r>
+          <m:rPr>
+            <m:sty m:val="p"/>
+          </m:rPr>
+          <w:rPr>
+            <w:rFonts w:ascii="Cambria Math" w:hAnsi="Cambria Math"/>
+            <w:lang w:eastAsia="en-GB"/>
+          </w:rPr>
+          <m:t>50</m:t>
+        </m:r>
+        <m:r>
+          <m:rPr>
+            <m:sty m:val="p"/>
+          </m:rPr>
+          <w:rPr>
+            <w:rFonts w:ascii="Cambria Math" w:hAnsi="Cambria Math"/>
+            <w:lang w:eastAsia="en-GB"/>
+          </w:rPr>
+          <m:t xml:space="preserve"> </m:t>
+        </m:r>
+        <m:r>
+          <m:rPr>
+            <m:sty m:val="p"/>
+          </m:rPr>
+          <w:rPr>
+            <w:rFonts w:ascii="Cambria Math" w:hAnsi="Cambria Math"/>
+            <w:lang w:eastAsia="en-GB"/>
+          </w:rPr>
+          <m:t>m</m:t>
+        </m:r>
+        <m:r>
+          <w:rPr>
+            <w:rFonts w:ascii="Cambria Math" w:hAnsi="Cambria Math"/>
+            <w:lang w:eastAsia="en-GB"/>
+          </w:rPr>
+          <m:t>V</m:t>
+        </m:r>
+        <m:r>
+          <m:rPr>
+            <m:sty m:val="p"/>
+          </m:rPr>
+          <w:rPr>
+            <w:rFonts w:ascii="Cambria Math" w:hAnsi="Cambria Math"/>
+            <w:lang w:eastAsia="en-GB"/>
+          </w:rPr>
+          <m:t>/</m:t>
+        </m:r>
+        <m:r>
+          <w:rPr>
+            <w:rFonts w:ascii="Cambria Math" w:hAnsi="Cambria Math"/>
+            <w:lang w:eastAsia="en-GB"/>
+          </w:rPr>
+          <m:t>div</m:t>
+        </m:r>
+      </m:oMath>
+      <w:r>
+        <w:rPr>
+          <w:lang w:eastAsia="en-GB"/>
+        </w:rPr>
+        <w:t xml:space="preserve">, </w:t>
+      </w:r>
+      <m:oMath>
+        <m:r>
+          <m:rPr>
+            <m:sty m:val="p"/>
+          </m:rPr>
+          <w:rPr>
+            <w:rFonts w:ascii="Cambria Math" w:hAnsi="Cambria Math"/>
+            <w:lang w:eastAsia="en-GB"/>
+          </w:rPr>
+          <m:t>250</m:t>
+        </m:r>
+        <m:r>
+          <w:rPr>
+            <w:rFonts w:ascii="Cambria Math" w:hAnsi="Cambria Math"/>
+            <w:lang w:eastAsia="en-GB"/>
+          </w:rPr>
+          <m:t>μs</m:t>
+        </m:r>
+        <m:r>
+          <m:rPr>
+            <m:sty m:val="p"/>
+          </m:rPr>
+          <w:rPr>
+            <w:rFonts w:ascii="Cambria Math" w:hAnsi="Cambria Math"/>
+            <w:lang w:eastAsia="en-GB"/>
+          </w:rPr>
+          <m:t>/</m:t>
+        </m:r>
+        <m:r>
+          <w:rPr>
+            <w:rFonts w:ascii="Cambria Math" w:hAnsi="Cambria Math"/>
+            <w:lang w:eastAsia="en-GB"/>
+          </w:rPr>
+          <m:t>div</m:t>
+        </m:r>
+      </m:oMath>
+    </w:p>
+    <w:p>
+      <w:pPr>
+        <w:rPr>
+          <w:rFonts w:eastAsiaTheme="minorEastAsia"/>
+          <w:iCs/>
+          <w:lang w:eastAsia="en-GB"/>
+        </w:rPr>
+      </w:pPr>
+      <w:r>
+        <w:rPr>
+          <w:lang w:eastAsia="en-GB"/>
+        </w:rPr>
+        <w:t xml:space="preserve">CH2: </w:t>
+      </w:r>
+      <m:oMath>
+        <m:r>
+          <w:rPr>
+            <w:rFonts w:ascii="Cambria Math" w:hAnsi="Cambria Math"/>
+            <w:lang w:eastAsia="en-GB"/>
+          </w:rPr>
+          <m:t>AC</m:t>
+        </m:r>
+      </m:oMath>
+      <w:r>
+        <w:rPr>
+          <w:lang w:eastAsia="en-GB"/>
+        </w:rPr>
+        <w:t xml:space="preserve">, </w:t>
+      </w:r>
+      <m:oMath>
+        <m:r>
+          <m:rPr>
+            <m:sty m:val="p"/>
+          </m:rPr>
+          <w:rPr>
+            <w:rFonts w:ascii="Cambria Math" w:hAnsi="Cambria Math"/>
+            <w:lang w:eastAsia="en-GB"/>
+          </w:rPr>
+          <m:t>10 m</m:t>
+        </m:r>
+        <m:r>
+          <w:rPr>
+            <w:rFonts w:ascii="Cambria Math" w:hAnsi="Cambria Math"/>
+            <w:lang w:eastAsia="en-GB"/>
+          </w:rPr>
+          <m:t>V</m:t>
+        </m:r>
+        <m:r>
+          <m:rPr>
+            <m:sty m:val="p"/>
+          </m:rPr>
+          <w:rPr>
+            <w:rFonts w:ascii="Cambria Math" w:hAnsi="Cambria Math"/>
+            <w:lang w:eastAsia="en-GB"/>
+          </w:rPr>
+          <m:t>/</m:t>
+        </m:r>
+        <m:r>
+          <w:rPr>
+            <w:rFonts w:ascii="Cambria Math" w:hAnsi="Cambria Math"/>
+            <w:lang w:eastAsia="en-GB"/>
+          </w:rPr>
+          <m:t>div</m:t>
+        </m:r>
+      </m:oMath>
+      <w:r>
+        <w:rPr>
+          <w:lang w:eastAsia="en-GB"/>
+        </w:rPr>
+        <w:t xml:space="preserve">, </w:t>
+      </w:r>
+      <m:oMath>
+        <m:r>
+          <m:rPr>
+            <m:sty m:val="p"/>
+          </m:rPr>
+          <w:rPr>
+            <w:rFonts w:ascii="Cambria Math" w:hAnsi="Cambria Math"/>
+            <w:lang w:eastAsia="en-GB"/>
+          </w:rPr>
+          <m:t>250</m:t>
+        </m:r>
+        <m:r>
+          <w:rPr>
+            <w:rFonts w:ascii="Cambria Math" w:hAnsi="Cambria Math"/>
+            <w:lang w:eastAsia="en-GB"/>
+          </w:rPr>
+          <m:t>μs</m:t>
+        </m:r>
+        <m:r>
+          <m:rPr>
+            <m:sty m:val="p"/>
+          </m:rPr>
+          <w:rPr>
+            <w:rFonts w:ascii="Cambria Math" w:hAnsi="Cambria Math"/>
+            <w:lang w:eastAsia="en-GB"/>
+          </w:rPr>
+          <m:t>/</m:t>
+        </m:r>
+        <m:r>
+          <w:rPr>
+            <w:rFonts w:ascii="Cambria Math" w:hAnsi="Cambria Math"/>
+            <w:lang w:eastAsia="en-GB"/>
+          </w:rPr>
+          <m:t>div</m:t>
+        </m:r>
+      </m:oMath>
+    </w:p>
+    <w:p>
+      <w:pPr>
+        <w:ind w:firstLine="0"/>
+        <w:jc w:val="center"/>
+        <w:rPr>
+          <w:lang w:eastAsia="en-GB"/>
+        </w:rPr>
+      </w:pPr>
+      <w:r>
+        <w:rPr>
+          <w:noProof/>
+          <w:lang w:eastAsia="en-GB"/>
+        </w:rPr>
+        <w:drawing>
+          <wp:inline distT="0" distB="0" distL="0" distR="0" wp14:anchorId="6A8FC358" wp14:editId="106A51A5">
+            <wp:extent cx="4301066" cy="3386741"/>
+            <wp:effectExtent l="0" t="0" r="4445" b="4445"/>
+            <wp:docPr id="1492150786" name="Kép 6"/>
+            <wp:cNvGraphicFramePr>
+              <a:graphicFrameLocks xmlns:a="http://schemas.openxmlformats.org/drawingml/2006/main" noChangeAspect="1"/>
+            </wp:cNvGraphicFramePr>
+            <a:graphic xmlns:a="http://schemas.openxmlformats.org/drawingml/2006/main">
+              <a:graphicData uri="http://schemas.openxmlformats.org/drawingml/2006/picture">
+                <pic:pic xmlns:pic="http://schemas.openxmlformats.org/drawingml/2006/picture">
+                  <pic:nvPicPr>
+                    <pic:cNvPr id="0" name="Picture 6"/>
+                    <pic:cNvPicPr>
+                      <a:picLocks noChangeAspect="1" noChangeArrowheads="1"/>
+                    </pic:cNvPicPr>
+                  </pic:nvPicPr>
+                  <pic:blipFill>
+                    <a:blip r:embed="rId26">
+                      <a:extLst>
+                        <a:ext uri="{28A0092B-C50C-407E-A947-70E740481C1C}">
+                          <a14:useLocalDpi xmlns:a14="http://schemas.microsoft.com/office/drawing/2010/main" val="0"/>
+                        </a:ext>
+                      </a:extLst>
+                    </a:blip>
+                    <a:srcRect/>
+                    <a:stretch>
+                      <a:fillRect/>
+                    </a:stretch>
+                  </pic:blipFill>
+                  <pic:spPr bwMode="auto">
+                    <a:xfrm>
+                      <a:off x="0" y="0"/>
+                      <a:ext cx="4323085" cy="3404079"/>
+                    </a:xfrm>
+                    <a:prstGeom prst="rect">
+                      <a:avLst/>
+                    </a:prstGeom>
+                    <a:noFill/>
+                    <a:ln>
+                      <a:noFill/>
+                    </a:ln>
+                  </pic:spPr>
+                </pic:pic>
+              </a:graphicData>
+            </a:graphic>
+          </wp:inline>
+        </w:drawing>
+      </w:r>
+    </w:p>
+    <w:p>
+      <w:pPr>
+        <w:rPr>
+          <w:rFonts w:eastAsiaTheme="minorEastAsia"/>
+          <w:iCs/>
+          <w:lang w:eastAsia="en-GB"/>
+        </w:rPr>
+      </w:pPr>
+      <w:r>
+        <w:rPr>
+          <w:lang w:eastAsia="en-GB"/>
+        </w:rPr>
+        <w:t xml:space="preserve">CH1: </w:t>
+      </w:r>
+      <m:oMath>
+        <m:r>
+          <w:rPr>
+            <w:rFonts w:ascii="Cambria Math" w:hAnsi="Cambria Math"/>
+            <w:lang w:eastAsia="en-GB"/>
+          </w:rPr>
+          <m:t>AC</m:t>
+        </m:r>
+      </m:oMath>
+      <w:r>
+        <w:rPr>
+          <w:lang w:eastAsia="en-GB"/>
+        </w:rPr>
+        <w:t xml:space="preserve">, </w:t>
+      </w:r>
+      <m:oMath>
+        <m:r>
+          <m:rPr>
+            <m:sty m:val="p"/>
+          </m:rPr>
+          <w:rPr>
+            <w:rFonts w:ascii="Cambria Math" w:hAnsi="Cambria Math"/>
+            <w:lang w:eastAsia="en-GB"/>
+          </w:rPr>
+          <m:t>1</m:t>
+        </m:r>
+        <m:r>
+          <m:rPr>
+            <m:sty m:val="p"/>
+          </m:rPr>
+          <w:rPr>
+            <w:rFonts w:ascii="Cambria Math" w:hAnsi="Cambria Math"/>
+            <w:lang w:eastAsia="en-GB"/>
+          </w:rPr>
+          <m:t>0</m:t>
+        </m:r>
+        <m:r>
+          <m:rPr>
+            <m:sty m:val="p"/>
+          </m:rPr>
+          <w:rPr>
+            <w:rFonts w:ascii="Cambria Math" w:hAnsi="Cambria Math"/>
+            <w:lang w:eastAsia="en-GB"/>
+          </w:rPr>
+          <m:t xml:space="preserve"> </m:t>
+        </m:r>
+        <m:r>
+          <m:rPr>
+            <m:sty m:val="p"/>
+          </m:rPr>
+          <w:rPr>
+            <w:rFonts w:ascii="Cambria Math" w:hAnsi="Cambria Math"/>
+            <w:lang w:eastAsia="en-GB"/>
+          </w:rPr>
+          <m:t>m</m:t>
+        </m:r>
+        <m:r>
+          <w:rPr>
+            <w:rFonts w:ascii="Cambria Math" w:hAnsi="Cambria Math"/>
+            <w:lang w:eastAsia="en-GB"/>
+          </w:rPr>
+          <m:t>V</m:t>
+        </m:r>
+        <m:r>
+          <m:rPr>
+            <m:sty m:val="p"/>
+          </m:rPr>
+          <w:rPr>
+            <w:rFonts w:ascii="Cambria Math" w:hAnsi="Cambria Math"/>
+            <w:lang w:eastAsia="en-GB"/>
+          </w:rPr>
+          <m:t>/</m:t>
+        </m:r>
+        <m:r>
+          <w:rPr>
+            <w:rFonts w:ascii="Cambria Math" w:hAnsi="Cambria Math"/>
+            <w:lang w:eastAsia="en-GB"/>
+          </w:rPr>
+          <m:t>div</m:t>
+        </m:r>
+      </m:oMath>
+      <w:r>
+        <w:rPr>
+          <w:lang w:eastAsia="en-GB"/>
+        </w:rPr>
+        <w:t xml:space="preserve">, </w:t>
+      </w:r>
+      <m:oMath>
+        <m:r>
+          <m:rPr>
+            <m:sty m:val="p"/>
+          </m:rPr>
+          <w:rPr>
+            <w:rFonts w:ascii="Cambria Math" w:hAnsi="Cambria Math"/>
+            <w:lang w:eastAsia="en-GB"/>
+          </w:rPr>
+          <m:t>250</m:t>
+        </m:r>
+        <m:r>
+          <w:rPr>
+            <w:rFonts w:ascii="Cambria Math" w:hAnsi="Cambria Math"/>
+            <w:lang w:eastAsia="en-GB"/>
+          </w:rPr>
+          <m:t>μs</m:t>
+        </m:r>
+        <m:r>
+          <m:rPr>
+            <m:sty m:val="p"/>
+          </m:rPr>
+          <w:rPr>
+            <w:rFonts w:ascii="Cambria Math" w:hAnsi="Cambria Math"/>
+            <w:lang w:eastAsia="en-GB"/>
+          </w:rPr>
+          <m:t>/</m:t>
+        </m:r>
+        <m:r>
+          <w:rPr>
+            <w:rFonts w:ascii="Cambria Math" w:hAnsi="Cambria Math"/>
+            <w:lang w:eastAsia="en-GB"/>
+          </w:rPr>
+          <m:t>div</m:t>
+        </m:r>
+      </m:oMath>
+    </w:p>
+    <w:p>
+      <w:pPr>
+        <w:rPr>
+          <w:rFonts w:eastAsiaTheme="minorEastAsia"/>
+          <w:iCs/>
+          <w:lang w:eastAsia="en-GB"/>
+        </w:rPr>
+      </w:pPr>
+      <w:r>
+        <w:rPr>
+          <w:lang w:eastAsia="en-GB"/>
+        </w:rPr>
+        <w:t xml:space="preserve">CH2: </w:t>
+      </w:r>
+      <m:oMath>
+        <m:r>
+          <w:rPr>
+            <w:rFonts w:ascii="Cambria Math" w:hAnsi="Cambria Math"/>
+            <w:lang w:eastAsia="en-GB"/>
+          </w:rPr>
+          <m:t>AC</m:t>
+        </m:r>
+      </m:oMath>
+      <w:r>
+        <w:rPr>
+          <w:lang w:eastAsia="en-GB"/>
+        </w:rPr>
+        <w:t xml:space="preserve">, </w:t>
+      </w:r>
+      <m:oMath>
+        <m:r>
+          <m:rPr>
+            <m:sty m:val="p"/>
+          </m:rPr>
+          <w:rPr>
+            <w:rFonts w:ascii="Cambria Math" w:hAnsi="Cambria Math"/>
+            <w:lang w:eastAsia="en-GB"/>
+          </w:rPr>
+          <m:t>10 m</m:t>
+        </m:r>
+        <m:r>
+          <w:rPr>
+            <w:rFonts w:ascii="Cambria Math" w:hAnsi="Cambria Math"/>
+            <w:lang w:eastAsia="en-GB"/>
+          </w:rPr>
+          <m:t>V</m:t>
+        </m:r>
+        <m:r>
+          <m:rPr>
+            <m:sty m:val="p"/>
+          </m:rPr>
+          <w:rPr>
+            <w:rFonts w:ascii="Cambria Math" w:hAnsi="Cambria Math"/>
+            <w:lang w:eastAsia="en-GB"/>
+          </w:rPr>
+          <m:t>/</m:t>
+        </m:r>
+        <m:r>
+          <w:rPr>
+            <w:rFonts w:ascii="Cambria Math" w:hAnsi="Cambria Math"/>
+            <w:lang w:eastAsia="en-GB"/>
+          </w:rPr>
+          <m:t>div</m:t>
+        </m:r>
+      </m:oMath>
+      <w:r>
+        <w:rPr>
+          <w:lang w:eastAsia="en-GB"/>
+        </w:rPr>
+        <w:t xml:space="preserve">, </w:t>
+      </w:r>
+      <m:oMath>
+        <m:r>
+          <m:rPr>
+            <m:sty m:val="p"/>
+          </m:rPr>
+          <w:rPr>
+            <w:rFonts w:ascii="Cambria Math" w:hAnsi="Cambria Math"/>
+            <w:lang w:eastAsia="en-GB"/>
+          </w:rPr>
+          <m:t>250</m:t>
+        </m:r>
+        <m:r>
+          <w:rPr>
+            <w:rFonts w:ascii="Cambria Math" w:hAnsi="Cambria Math"/>
+            <w:lang w:eastAsia="en-GB"/>
+          </w:rPr>
+          <m:t>μs</m:t>
+        </m:r>
+        <m:r>
+          <m:rPr>
+            <m:sty m:val="p"/>
+          </m:rPr>
+          <w:rPr>
+            <w:rFonts w:ascii="Cambria Math" w:hAnsi="Cambria Math"/>
+            <w:lang w:eastAsia="en-GB"/>
+          </w:rPr>
+          <m:t>/</m:t>
+        </m:r>
+        <m:r>
+          <w:rPr>
+            <w:rFonts w:ascii="Cambria Math" w:hAnsi="Cambria Math"/>
+            <w:lang w:eastAsia="en-GB"/>
+          </w:rPr>
+          <m:t>div</m:t>
+        </m:r>
+      </m:oMath>
+    </w:p>
+    <w:p>
+      <w:pPr>
+        <w:pStyle w:val="Feladatcm"/>
+        <w:rPr>
+          <w:rFonts w:eastAsiaTheme="minorEastAsia"/>
+          <w:lang w:eastAsia="en-GB"/>
+        </w:rPr>
+      </w:pPr>
+      <w:r>
+        <w:rPr>
+          <w:rFonts w:eastAsiaTheme="minorEastAsia"/>
+          <w:noProof/>
+          <w:lang w:eastAsia="en-GB"/>
+        </w:rPr>
+        <w:lastRenderedPageBreak/>
         <mc:AlternateContent>
           <mc:Choice Requires="wps">
             <w:drawing>
@@ -1643,13 +4070,192 @@
           </mc:Fallback>
         </mc:AlternateContent>
       </w:r>
+      <w:r>
+        <w:rPr>
+          <w:rFonts w:eastAsiaTheme="minorEastAsia"/>
+          <w:lang w:eastAsia="en-GB"/>
+        </w:rPr>
+        <w:t>4. Feladat</w:t>
+      </w:r>
+    </w:p>
+    <w:p>
+      <w:pPr>
+        <w:rPr>
+          <w:lang w:eastAsia="en-GB"/>
+        </w:rPr>
+      </w:pPr>
+      <w:r>
+        <w:rPr>
+          <w:lang w:eastAsia="en-GB"/>
+        </w:rPr>
+        <w:t>Fotódióda és LED áramkör.</w:t>
+      </w:r>
+    </w:p>
+    <w:p>
+      <w:pPr>
+        <w:rPr>
+          <w:lang w:eastAsia="en-GB"/>
+        </w:rPr>
+      </w:pPr>
+      <w:r>
+        <w:rPr>
+          <w:noProof/>
+          <w:lang w:eastAsia="en-GB"/>
+        </w:rPr>
+        <w:drawing>
+          <wp:anchor distT="0" distB="0" distL="114300" distR="114300" simplePos="0" relativeHeight="251680768" behindDoc="0" locked="0" layoutInCell="1" allowOverlap="1" wp14:anchorId="6946C977" wp14:editId="3FFB3511">
+            <wp:simplePos x="0" y="0"/>
+            <wp:positionH relativeFrom="column">
+              <wp:posOffset>2516716</wp:posOffset>
+            </wp:positionH>
+            <wp:positionV relativeFrom="paragraph">
+              <wp:posOffset>590127</wp:posOffset>
+            </wp:positionV>
+            <wp:extent cx="3691255" cy="2078355"/>
+            <wp:effectExtent l="0" t="0" r="4445" b="0"/>
+            <wp:wrapSquare wrapText="bothSides"/>
+            <wp:docPr id="2124337917" name="Kép 8"/>
+            <wp:cNvGraphicFramePr>
+              <a:graphicFrameLocks xmlns:a="http://schemas.openxmlformats.org/drawingml/2006/main" noChangeAspect="1"/>
+            </wp:cNvGraphicFramePr>
+            <a:graphic xmlns:a="http://schemas.openxmlformats.org/drawingml/2006/main">
+              <a:graphicData uri="http://schemas.openxmlformats.org/drawingml/2006/picture">
+                <pic:pic xmlns:pic="http://schemas.openxmlformats.org/drawingml/2006/picture">
+                  <pic:nvPicPr>
+                    <pic:cNvPr id="0" name="Picture 8"/>
+                    <pic:cNvPicPr>
+                      <a:picLocks noChangeAspect="1" noChangeArrowheads="1"/>
+                    </pic:cNvPicPr>
+                  </pic:nvPicPr>
+                  <pic:blipFill>
+                    <a:blip r:embed="rId27" cstate="print">
+                      <a:extLst>
+                        <a:ext uri="{28A0092B-C50C-407E-A947-70E740481C1C}">
+                          <a14:useLocalDpi xmlns:a14="http://schemas.microsoft.com/office/drawing/2010/main" val="0"/>
+                        </a:ext>
+                      </a:extLst>
+                    </a:blip>
+                    <a:srcRect/>
+                    <a:stretch>
+                      <a:fillRect/>
+                    </a:stretch>
+                  </pic:blipFill>
+                  <pic:spPr bwMode="auto">
+                    <a:xfrm>
+                      <a:off x="0" y="0"/>
+                      <a:ext cx="3691255" cy="2078355"/>
+                    </a:xfrm>
+                    <a:prstGeom prst="rect">
+                      <a:avLst/>
+                    </a:prstGeom>
+                    <a:noFill/>
+                    <a:ln>
+                      <a:noFill/>
+                    </a:ln>
+                  </pic:spPr>
+                </pic:pic>
+              </a:graphicData>
+            </a:graphic>
+            <wp14:sizeRelH relativeFrom="margin">
+              <wp14:pctWidth>0</wp14:pctWidth>
+            </wp14:sizeRelH>
+            <wp14:sizeRelV relativeFrom="margin">
+              <wp14:pctHeight>0</wp14:pctHeight>
+            </wp14:sizeRelV>
+          </wp:anchor>
+        </w:drawing>
+      </w:r>
+      <w:r>
+        <w:rPr>
+          <w:noProof/>
+          <w:lang w:eastAsia="en-GB"/>
+        </w:rPr>
+        <w:drawing>
+          <wp:anchor distT="0" distB="0" distL="114300" distR="114300" simplePos="0" relativeHeight="251679744" behindDoc="0" locked="0" layoutInCell="1" allowOverlap="1" wp14:anchorId="21ABFA24" wp14:editId="1D00BA63">
+            <wp:simplePos x="0" y="0"/>
+            <wp:positionH relativeFrom="column">
+              <wp:posOffset>-2540</wp:posOffset>
+            </wp:positionH>
+            <wp:positionV relativeFrom="paragraph">
+              <wp:posOffset>64770</wp:posOffset>
+            </wp:positionV>
+            <wp:extent cx="2259965" cy="3056255"/>
+            <wp:effectExtent l="0" t="0" r="6985" b="0"/>
+            <wp:wrapTopAndBottom/>
+            <wp:docPr id="949012431" name="Kép 7"/>
+            <wp:cNvGraphicFramePr>
+              <a:graphicFrameLocks xmlns:a="http://schemas.openxmlformats.org/drawingml/2006/main" noChangeAspect="1"/>
+            </wp:cNvGraphicFramePr>
+            <a:graphic xmlns:a="http://schemas.openxmlformats.org/drawingml/2006/main">
+              <a:graphicData uri="http://schemas.openxmlformats.org/drawingml/2006/picture">
+                <pic:pic xmlns:pic="http://schemas.openxmlformats.org/drawingml/2006/picture">
+                  <pic:nvPicPr>
+                    <pic:cNvPr id="0" name="Picture 7"/>
+                    <pic:cNvPicPr>
+                      <a:picLocks noChangeAspect="1" noChangeArrowheads="1"/>
+                    </pic:cNvPicPr>
+                  </pic:nvPicPr>
+                  <pic:blipFill rotWithShape="1">
+                    <a:blip r:embed="rId28" cstate="print">
+                      <a:extLst>
+                        <a:ext uri="{28A0092B-C50C-407E-A947-70E740481C1C}">
+                          <a14:useLocalDpi xmlns:a14="http://schemas.microsoft.com/office/drawing/2010/main" val="0"/>
+                        </a:ext>
+                      </a:extLst>
+                    </a:blip>
+                    <a:srcRect t="-18" b="24001"/>
+                    <a:stretch/>
+                  </pic:blipFill>
+                  <pic:spPr bwMode="auto">
+                    <a:xfrm>
+                      <a:off x="0" y="0"/>
+                      <a:ext cx="2259965" cy="3056255"/>
+                    </a:xfrm>
+                    <a:prstGeom prst="rect">
+                      <a:avLst/>
+                    </a:prstGeom>
+                    <a:noFill/>
+                    <a:ln>
+                      <a:noFill/>
+                    </a:ln>
+                    <a:extLst>
+                      <a:ext uri="{53640926-AAD7-44D8-BBD7-CCE9431645EC}">
+                        <a14:shadowObscured xmlns:a14="http://schemas.microsoft.com/office/drawing/2010/main"/>
+                      </a:ext>
+                    </a:extLst>
+                  </pic:spPr>
+                </pic:pic>
+              </a:graphicData>
+            </a:graphic>
+          </wp:anchor>
+        </w:drawing>
+      </w:r>
+      <w:r>
+        <w:rPr>
+          <w:lang w:eastAsia="en-GB"/>
+        </w:rPr>
+        <w:t>Az áramkört összerakva látható, hogy amennyiben fényhatásnak tesszük ki a fotódiódát az elkezd áramot átereszteni, amitől – a jelen példában – felkapcsol a LED. Gyakorlati haszna ez pl. a telefonokba épített „autómatikus fényerő” funkció.</w:t>
+      </w:r>
+    </w:p>
+    <w:p>
+      <w:pPr>
+        <w:rPr>
+          <w:lang w:eastAsia="en-GB"/>
+        </w:rPr>
+      </w:pPr>
+      <w:r>
+        <w:rPr>
+          <w:lang w:eastAsia="en-GB"/>
+        </w:rPr>
+        <w:t>(A képen nem látszik jól, bal oldalt a LED izzó világít.)</w:t>
+      </w:r>
     </w:p>
     <w:sectPr>
-      <w:headerReference w:type="even" r:id="rId11"/>
-      <w:headerReference w:type="default" r:id="rId12"/>
-      <w:footerReference w:type="even" r:id="rId13"/>
-      <w:footerReference w:type="default" r:id="rId14"/>
-      <w:footerReference w:type="first" r:id="rId15"/>
+      <w:headerReference w:type="even" r:id="rId29"/>
+      <w:headerReference w:type="default" r:id="rId30"/>
+      <w:footerReference w:type="even" r:id="rId31"/>
+      <w:footerReference w:type="default" r:id="rId32"/>
+      <w:footerReference w:type="first" r:id="rId33"/>
       <w:pgSz w:w="12240" w:h="15840"/>
       <w:pgMar w:top="1417" w:right="1417" w:bottom="1417" w:left="1417" w:header="720" w:footer="720" w:gutter="0"/>
       <w:cols w:space="720"/>
@@ -2044,23 +4650,7 @@
       <w:t>Elektronika</w:t>
     </w:r>
     <w:r>
-      <w:t xml:space="preserve"> </w:t>
-    </w:r>
-    <w:proofErr w:type="spellStart"/>
-    <w:r>
-      <w:t>lab</w:t>
-    </w:r>
-    <w:proofErr w:type="spellEnd"/>
-    <w:r>
-      <w:t xml:space="preserve">. </w:t>
-    </w:r>
-    <w:proofErr w:type="spellStart"/>
-    <w:r>
-      <w:t>gyak</w:t>
-    </w:r>
-    <w:proofErr w:type="spellEnd"/>
-    <w:r>
-      <w:t>.</w:t>
+      <w:t xml:space="preserve"> lab. gyak.</w:t>
     </w:r>
   </w:p>
 </w:hdr>
@@ -3133,7 +5723,7 @@
   <w:style w:type="paragraph" w:default="1" w:styleId="Norml">
     <w:name w:val="Normal"/>
     <w:qFormat/>
-    <w:rsid w:val="00DC2C6D"/>
+    <w:rsid w:val="00CC23C4"/>
     <w:pPr>
       <w:spacing w:after="0" w:line="240" w:lineRule="auto"/>
       <w:ind w:firstLine="567"/>

</xml_diff>